<commit_message>
Added the PDF version of the DOCX file for the research questions.
	modified:   research_questions.docx
	new file:   research_questions.pdf
</commit_message>
<xml_diff>
--- a/research_questions.docx
+++ b/research_questions.docx
@@ -5,14 +5,14 @@
     <w:p>
       <w:pPr>
         <w:spacing w:after="0" w:line="240" w:lineRule="auto"/>
-        <w:jc w:val="both"/>
+        <w:jc w:val="center"/>
         <w:rPr>
           <w:rFonts w:asciiTheme="majorBidi" w:eastAsia="Times New Roman" w:hAnsiTheme="majorBidi" w:cstheme="majorBidi"/>
           <w:b/>
           <w:bCs/>
           <w:kern w:val="0"/>
-          <w:sz w:val="24"/>
-          <w:szCs w:val="24"/>
+          <w:sz w:val="44"/>
+          <w:szCs w:val="44"/>
           <w:lang w:bidi="he-IL"/>
           <w14:ligatures w14:val="none"/>
         </w:rPr>
@@ -23,15 +23,18 @@
           <w:b/>
           <w:bCs/>
           <w:kern w:val="0"/>
-          <w:sz w:val="24"/>
-          <w:szCs w:val="24"/>
-          <w:lang w:bidi="he-IL"/>
-          <w14:ligatures w14:val="none"/>
-        </w:rPr>
-        <w:t xml:space="preserve">Why is using "while True" not a good idea? Is there any situation in that we </w:t>
-      </w:r>
-      <w:proofErr w:type="gramStart"/>
-      <w:r>
+          <w:sz w:val="44"/>
+          <w:szCs w:val="44"/>
+          <w:lang w:bidi="he-IL"/>
+          <w14:ligatures w14:val="none"/>
+        </w:rPr>
+        <w:t>Research Questions</w:t>
+      </w:r>
+    </w:p>
+    <w:p>
+      <w:pPr>
+        <w:spacing w:after="0" w:line="240" w:lineRule="auto"/>
+        <w:jc w:val="center"/>
         <w:rPr>
           <w:rFonts w:asciiTheme="majorBidi" w:eastAsia="Times New Roman" w:hAnsiTheme="majorBidi" w:cstheme="majorBidi"/>
           <w:b/>
@@ -42,9 +45,7 @@
           <w:lang w:bidi="he-IL"/>
           <w14:ligatures w14:val="none"/>
         </w:rPr>
-        <w:t>have to</w:t>
-      </w:r>
-      <w:proofErr w:type="gramEnd"/>
+      </w:pPr>
       <w:r>
         <w:rPr>
           <w:rFonts w:asciiTheme="majorBidi" w:eastAsia="Times New Roman" w:hAnsiTheme="majorBidi" w:cstheme="majorBidi"/>
@@ -56,7 +57,78 @@
           <w:lang w:bidi="he-IL"/>
           <w14:ligatures w14:val="none"/>
         </w:rPr>
-        <w:t xml:space="preserve"> use it?</w:t>
+        <w:t>CIS</w:t>
+      </w:r>
+      <w:r>
+        <w:rPr>
+          <w:rFonts w:asciiTheme="majorBidi" w:eastAsia="Times New Roman" w:hAnsiTheme="majorBidi" w:cstheme="majorBidi"/>
+          <w:b/>
+          <w:bCs/>
+          <w:kern w:val="0"/>
+          <w:sz w:val="24"/>
+          <w:szCs w:val="24"/>
+          <w:lang w:bidi="he-IL"/>
+          <w14:ligatures w14:val="none"/>
+        </w:rPr>
+        <w:t>T-005B</w:t>
+      </w:r>
+    </w:p>
+    <w:p>
+      <w:pPr>
+        <w:spacing w:after="0" w:line="240" w:lineRule="auto"/>
+        <w:jc w:val="center"/>
+        <w:rPr>
+          <w:rFonts w:asciiTheme="majorBidi" w:eastAsia="Times New Roman" w:hAnsiTheme="majorBidi" w:cstheme="majorBidi"/>
+          <w:b/>
+          <w:bCs/>
+          <w:kern w:val="0"/>
+          <w:sz w:val="24"/>
+          <w:szCs w:val="24"/>
+          <w:lang w:bidi="he-IL"/>
+          <w14:ligatures w14:val="none"/>
+        </w:rPr>
+      </w:pPr>
+      <w:r>
+        <w:rPr>
+          <w:rFonts w:asciiTheme="majorBidi" w:eastAsia="Times New Roman" w:hAnsiTheme="majorBidi" w:cstheme="majorBidi"/>
+          <w:b/>
+          <w:bCs/>
+          <w:kern w:val="0"/>
+          <w:sz w:val="24"/>
+          <w:szCs w:val="24"/>
+          <w:lang w:bidi="he-IL"/>
+          <w14:ligatures w14:val="none"/>
+        </w:rPr>
+        <w:t>Bertrand B. Blanc</w:t>
+      </w:r>
+    </w:p>
+    <w:p>
+      <w:pPr>
+        <w:spacing w:after="0" w:line="240" w:lineRule="auto"/>
+        <w:jc w:val="center"/>
+        <w:rPr>
+          <w:rFonts w:asciiTheme="majorBidi" w:eastAsia="Times New Roman" w:hAnsiTheme="majorBidi" w:cstheme="majorBidi"/>
+          <w:b/>
+          <w:bCs/>
+          <w:kern w:val="0"/>
+          <w:sz w:val="24"/>
+          <w:szCs w:val="24"/>
+          <w:lang w:bidi="he-IL"/>
+          <w14:ligatures w14:val="none"/>
+        </w:rPr>
+      </w:pPr>
+      <w:r>
+        <w:rPr>
+          <w:rFonts w:asciiTheme="majorBidi" w:eastAsia="Times New Roman" w:hAnsiTheme="majorBidi" w:cstheme="majorBidi"/>
+          <w:b/>
+          <w:bCs/>
+          <w:kern w:val="0"/>
+          <w:sz w:val="24"/>
+          <w:szCs w:val="24"/>
+          <w:lang w:bidi="he-IL"/>
+          <w14:ligatures w14:val="none"/>
+        </w:rPr>
+        <w:t>03/13/2024</w:t>
       </w:r>
     </w:p>
     <w:p>
@@ -65,6 +137,8 @@
         <w:jc w:val="both"/>
         <w:rPr>
           <w:rFonts w:asciiTheme="majorBidi" w:eastAsia="Times New Roman" w:hAnsiTheme="majorBidi" w:cstheme="majorBidi"/>
+          <w:b/>
+          <w:bCs/>
           <w:kern w:val="0"/>
           <w:sz w:val="24"/>
           <w:szCs w:val="24"/>
@@ -79,6 +153,8 @@
         <w:jc w:val="both"/>
         <w:rPr>
           <w:rFonts w:asciiTheme="majorBidi" w:eastAsia="Times New Roman" w:hAnsiTheme="majorBidi" w:cstheme="majorBidi"/>
+          <w:b/>
+          <w:bCs/>
           <w:kern w:val="0"/>
           <w:sz w:val="24"/>
           <w:szCs w:val="24"/>
@@ -89,180 +165,43 @@
       <w:r>
         <w:rPr>
           <w:rFonts w:asciiTheme="majorBidi" w:eastAsia="Times New Roman" w:hAnsiTheme="majorBidi" w:cstheme="majorBidi"/>
-          <w:kern w:val="0"/>
-          <w:sz w:val="24"/>
-          <w:szCs w:val="24"/>
-          <w:lang w:bidi="he-IL"/>
-          <w14:ligatures w14:val="none"/>
-        </w:rPr>
-        <w:t>“</w:t>
+          <w:b/>
+          <w:bCs/>
+          <w:kern w:val="0"/>
+          <w:sz w:val="24"/>
+          <w:szCs w:val="24"/>
+          <w:lang w:bidi="he-IL"/>
+          <w14:ligatures w14:val="none"/>
+        </w:rPr>
+        <w:t xml:space="preserve">Why is using "while True" not a good idea? Is there any situation in that we </w:t>
       </w:r>
       <w:proofErr w:type="gramStart"/>
       <w:r>
         <w:rPr>
           <w:rFonts w:asciiTheme="majorBidi" w:eastAsia="Times New Roman" w:hAnsiTheme="majorBidi" w:cstheme="majorBidi"/>
-          <w:kern w:val="0"/>
-          <w:sz w:val="24"/>
-          <w:szCs w:val="24"/>
-          <w:lang w:bidi="he-IL"/>
-          <w14:ligatures w14:val="none"/>
-        </w:rPr>
-        <w:t>while</w:t>
+          <w:b/>
+          <w:bCs/>
+          <w:kern w:val="0"/>
+          <w:sz w:val="24"/>
+          <w:szCs w:val="24"/>
+          <w:lang w:bidi="he-IL"/>
+          <w14:ligatures w14:val="none"/>
+        </w:rPr>
+        <w:t>have to</w:t>
       </w:r>
       <w:proofErr w:type="gramEnd"/>
       <w:r>
         <w:rPr>
           <w:rFonts w:asciiTheme="majorBidi" w:eastAsia="Times New Roman" w:hAnsiTheme="majorBidi" w:cstheme="majorBidi"/>
-          <w:kern w:val="0"/>
-          <w:sz w:val="24"/>
-          <w:szCs w:val="24"/>
-          <w:lang w:bidi="he-IL"/>
-          <w14:ligatures w14:val="none"/>
-        </w:rPr>
-        <w:t xml:space="preserve"> True” means the loop is infinite without a termination</w:t>
-      </w:r>
-      <w:r>
-        <w:rPr>
-          <w:rFonts w:asciiTheme="majorBidi" w:eastAsia="Times New Roman" w:hAnsiTheme="majorBidi" w:cstheme="majorBidi"/>
-          <w:kern w:val="0"/>
-          <w:sz w:val="24"/>
-          <w:szCs w:val="24"/>
-          <w:lang w:bidi="he-IL"/>
-          <w14:ligatures w14:val="none"/>
-        </w:rPr>
-        <w:t xml:space="preserve">. If the designer truly had in mind to </w:t>
-      </w:r>
-      <w:r>
-        <w:rPr>
-          <w:rFonts w:asciiTheme="majorBidi" w:eastAsia="Times New Roman" w:hAnsiTheme="majorBidi" w:cstheme="majorBidi"/>
-          <w:kern w:val="0"/>
-          <w:sz w:val="24"/>
-          <w:szCs w:val="24"/>
-          <w:lang w:bidi="he-IL"/>
-          <w14:ligatures w14:val="none"/>
-        </w:rPr>
-        <w:t>design a “forever” loop, it would make sense to get it implemented via a “while True” loop</w:t>
-      </w:r>
-      <w:r>
-        <w:rPr>
-          <w:rFonts w:asciiTheme="majorBidi" w:eastAsia="Times New Roman" w:hAnsiTheme="majorBidi" w:cstheme="majorBidi"/>
-          <w:kern w:val="0"/>
-          <w:sz w:val="24"/>
-          <w:szCs w:val="24"/>
-          <w:lang w:bidi="he-IL"/>
-          <w14:ligatures w14:val="none"/>
-        </w:rPr>
-        <w:t>. H</w:t>
-      </w:r>
-      <w:r>
-        <w:rPr>
-          <w:rFonts w:asciiTheme="majorBidi" w:eastAsia="Times New Roman" w:hAnsiTheme="majorBidi" w:cstheme="majorBidi"/>
-          <w:kern w:val="0"/>
-          <w:sz w:val="24"/>
-          <w:szCs w:val="24"/>
-          <w:lang w:bidi="he-IL"/>
-          <w14:ligatures w14:val="none"/>
-        </w:rPr>
-        <w:t>owever</w:t>
-      </w:r>
-      <w:r>
-        <w:rPr>
-          <w:rFonts w:asciiTheme="majorBidi" w:eastAsia="Times New Roman" w:hAnsiTheme="majorBidi" w:cstheme="majorBidi"/>
-          <w:kern w:val="0"/>
-          <w:sz w:val="24"/>
-          <w:szCs w:val="24"/>
-          <w:lang w:bidi="he-IL"/>
-          <w14:ligatures w14:val="none"/>
-        </w:rPr>
-        <w:t>,</w:t>
-      </w:r>
-      <w:r>
-        <w:rPr>
-          <w:rFonts w:asciiTheme="majorBidi" w:eastAsia="Times New Roman" w:hAnsiTheme="majorBidi" w:cstheme="majorBidi"/>
-          <w:kern w:val="0"/>
-          <w:sz w:val="24"/>
-          <w:szCs w:val="24"/>
-          <w:lang w:bidi="he-IL"/>
-          <w14:ligatures w14:val="none"/>
-        </w:rPr>
-        <w:t xml:space="preserve"> in most of the cases</w:t>
-      </w:r>
-      <w:r>
-        <w:rPr>
-          <w:rFonts w:asciiTheme="majorBidi" w:eastAsia="Times New Roman" w:hAnsiTheme="majorBidi" w:cstheme="majorBidi"/>
-          <w:kern w:val="0"/>
-          <w:sz w:val="24"/>
-          <w:szCs w:val="24"/>
-          <w:lang w:bidi="he-IL"/>
-          <w14:ligatures w14:val="none"/>
-        </w:rPr>
-        <w:t xml:space="preserve"> the designer does expect to have the while-loop terminating</w:t>
-      </w:r>
-      <w:r>
-        <w:rPr>
-          <w:rFonts w:asciiTheme="majorBidi" w:eastAsia="Times New Roman" w:hAnsiTheme="majorBidi" w:cstheme="majorBidi"/>
-          <w:kern w:val="0"/>
-          <w:sz w:val="24"/>
-          <w:szCs w:val="24"/>
-          <w:lang w:bidi="he-IL"/>
-          <w14:ligatures w14:val="none"/>
-        </w:rPr>
-        <w:t xml:space="preserve">. </w:t>
-      </w:r>
-      <w:r>
-        <w:rPr>
-          <w:rFonts w:asciiTheme="majorBidi" w:eastAsia="Times New Roman" w:hAnsiTheme="majorBidi" w:cstheme="majorBidi"/>
-          <w:kern w:val="0"/>
-          <w:sz w:val="24"/>
-          <w:szCs w:val="24"/>
-          <w:lang w:bidi="he-IL"/>
-          <w14:ligatures w14:val="none"/>
-        </w:rPr>
-        <w:t xml:space="preserve">Hence, as a good coding practice, the </w:t>
-      </w:r>
-      <w:r>
-        <w:rPr>
-          <w:rFonts w:asciiTheme="majorBidi" w:eastAsia="Times New Roman" w:hAnsiTheme="majorBidi" w:cstheme="majorBidi"/>
-          <w:kern w:val="0"/>
-          <w:sz w:val="24"/>
-          <w:szCs w:val="24"/>
-          <w:lang w:bidi="he-IL"/>
-          <w14:ligatures w14:val="none"/>
-        </w:rPr>
-        <w:t xml:space="preserve">termination condition should be </w:t>
-      </w:r>
-      <w:r>
-        <w:rPr>
-          <w:rFonts w:asciiTheme="majorBidi" w:eastAsia="Times New Roman" w:hAnsiTheme="majorBidi" w:cstheme="majorBidi"/>
-          <w:kern w:val="0"/>
-          <w:sz w:val="24"/>
-          <w:szCs w:val="24"/>
-          <w:lang w:bidi="he-IL"/>
-          <w14:ligatures w14:val="none"/>
-        </w:rPr>
-        <w:t>used.</w:t>
-      </w:r>
-      <w:r>
-        <w:rPr>
-          <w:rFonts w:asciiTheme="majorBidi" w:eastAsia="Times New Roman" w:hAnsiTheme="majorBidi" w:cstheme="majorBidi"/>
-          <w:kern w:val="0"/>
-          <w:sz w:val="24"/>
-          <w:szCs w:val="24"/>
-          <w:lang w:bidi="he-IL"/>
-          <w14:ligatures w14:val="none"/>
-        </w:rPr>
-        <w:t xml:space="preserve"> Besides, having a termination condition may prevent </w:t>
-      </w:r>
-      <w:r>
-        <w:rPr>
-          <w:rFonts w:asciiTheme="majorBidi" w:eastAsia="Times New Roman" w:hAnsiTheme="majorBidi" w:cstheme="majorBidi"/>
-          <w:kern w:val="0"/>
-          <w:sz w:val="24"/>
-          <w:szCs w:val="24"/>
-          <w:lang w:bidi="he-IL"/>
-          <w14:ligatures w14:val="none"/>
-        </w:rPr>
-        <w:t>entering in an unwanted infinite loop.</w:t>
+          <w:b/>
+          <w:bCs/>
+          <w:kern w:val="0"/>
+          <w:sz w:val="24"/>
+          <w:szCs w:val="24"/>
+          <w:lang w:bidi="he-IL"/>
+          <w14:ligatures w14:val="none"/>
+        </w:rPr>
+        <w:t xml:space="preserve"> use it?</w:t>
       </w:r>
     </w:p>
     <w:p>
@@ -301,8 +240,9 @@
           <w:lang w:bidi="he-IL"/>
           <w14:ligatures w14:val="none"/>
         </w:rPr>
-        <w:t xml:space="preserve">That conditional expression </w:t>
-      </w:r>
+        <w:t>“</w:t>
+      </w:r>
+      <w:proofErr w:type="gramStart"/>
       <w:r>
         <w:rPr>
           <w:rFonts w:asciiTheme="majorBidi" w:eastAsia="Times New Roman" w:hAnsiTheme="majorBidi" w:cstheme="majorBidi"/>
@@ -312,8 +252,9 @@
           <w:lang w:bidi="he-IL"/>
           <w14:ligatures w14:val="none"/>
         </w:rPr>
-        <w:t xml:space="preserve">works </w:t>
-      </w:r>
+        <w:t>while</w:t>
+      </w:r>
+      <w:proofErr w:type="gramEnd"/>
       <w:r>
         <w:rPr>
           <w:rFonts w:asciiTheme="majorBidi" w:eastAsia="Times New Roman" w:hAnsiTheme="majorBidi" w:cstheme="majorBidi"/>
@@ -323,7 +264,7 @@
           <w:lang w:bidi="he-IL"/>
           <w14:ligatures w14:val="none"/>
         </w:rPr>
-        <w:t xml:space="preserve">well when the body of the while-loop is small enough, when the control-flow is </w:t>
+        <w:t xml:space="preserve"> True” means the loop is infinite without a termination</w:t>
       </w:r>
       <w:r>
         <w:rPr>
@@ -334,7 +275,7 @@
           <w:lang w:bidi="he-IL"/>
           <w14:ligatures w14:val="none"/>
         </w:rPr>
-        <w:t>eas</w:t>
+        <w:t xml:space="preserve">. If the designer truly had in mind to </w:t>
       </w:r>
       <w:r>
         <w:rPr>
@@ -345,7 +286,7 @@
           <w:lang w:bidi="he-IL"/>
           <w14:ligatures w14:val="none"/>
         </w:rPr>
-        <w:t>ily</w:t>
+        <w:t>design a “forever” loop, it would make sense to get it implemented via a “while True” loop</w:t>
       </w:r>
       <w:r>
         <w:rPr>
@@ -356,7 +297,7 @@
           <w:lang w:bidi="he-IL"/>
           <w14:ligatures w14:val="none"/>
         </w:rPr>
-        <w:t xml:space="preserve"> executed from the first line of the body to the last line, when an index or iterator is involved</w:t>
+        <w:t>. H</w:t>
       </w:r>
       <w:r>
         <w:rPr>
@@ -367,6 +308,17 @@
           <w:lang w:bidi="he-IL"/>
           <w14:ligatures w14:val="none"/>
         </w:rPr>
+        <w:t>owever</w:t>
+      </w:r>
+      <w:r>
+        <w:rPr>
+          <w:rFonts w:asciiTheme="majorBidi" w:eastAsia="Times New Roman" w:hAnsiTheme="majorBidi" w:cstheme="majorBidi"/>
+          <w:kern w:val="0"/>
+          <w:sz w:val="24"/>
+          <w:szCs w:val="24"/>
+          <w:lang w:bidi="he-IL"/>
+          <w14:ligatures w14:val="none"/>
+        </w:rPr>
         <w:t>,</w:t>
       </w:r>
       <w:r>
@@ -378,7 +330,7 @@
           <w:lang w:bidi="he-IL"/>
           <w14:ligatures w14:val="none"/>
         </w:rPr>
-        <w:t xml:space="preserve"> or an event expected to happen.</w:t>
+        <w:t xml:space="preserve"> in most of the cases</w:t>
       </w:r>
       <w:r>
         <w:rPr>
@@ -389,7 +341,7 @@
           <w:lang w:bidi="he-IL"/>
           <w14:ligatures w14:val="none"/>
         </w:rPr>
-        <w:t xml:space="preserve"> The </w:t>
+        <w:t xml:space="preserve"> the designer does expect to have the while-loop terminating</w:t>
       </w:r>
       <w:r>
         <w:rPr>
@@ -400,7 +352,7 @@
           <w:lang w:bidi="he-IL"/>
           <w14:ligatures w14:val="none"/>
         </w:rPr>
-        <w:t>termination condition heavily depends on the setting of a variable within the body</w:t>
+        <w:t xml:space="preserve">. </w:t>
       </w:r>
       <w:r>
         <w:rPr>
@@ -411,9 +363,8 @@
           <w:lang w:bidi="he-IL"/>
           <w14:ligatures w14:val="none"/>
         </w:rPr>
-        <w:t>: forgetting this setting like “flag = False” or “</w:t>
-      </w:r>
-      <w:proofErr w:type="spellStart"/>
+        <w:t xml:space="preserve">Hence, as a good coding practice, the </w:t>
+      </w:r>
       <w:r>
         <w:rPr>
           <w:rFonts w:asciiTheme="majorBidi" w:eastAsia="Times New Roman" w:hAnsiTheme="majorBidi" w:cstheme="majorBidi"/>
@@ -423,9 +374,8 @@
           <w:lang w:bidi="he-IL"/>
           <w14:ligatures w14:val="none"/>
         </w:rPr>
-        <w:t>idx</w:t>
-      </w:r>
-      <w:proofErr w:type="spellEnd"/>
+        <w:t xml:space="preserve">termination condition should be </w:t>
+      </w:r>
       <w:r>
         <w:rPr>
           <w:rFonts w:asciiTheme="majorBidi" w:eastAsia="Times New Roman" w:hAnsiTheme="majorBidi" w:cstheme="majorBidi"/>
@@ -435,7 +385,7 @@
           <w:lang w:bidi="he-IL"/>
           <w14:ligatures w14:val="none"/>
         </w:rPr>
-        <w:t xml:space="preserve"> += 1”</w:t>
+        <w:t>used.</w:t>
       </w:r>
       <w:r>
         <w:rPr>
@@ -446,7 +396,18 @@
           <w:lang w:bidi="he-IL"/>
           <w14:ligatures w14:val="none"/>
         </w:rPr>
-        <w:t xml:space="preserve"> will also end up with an infinite loop.</w:t>
+        <w:t xml:space="preserve"> Besides, having a termination condition may prevent </w:t>
+      </w:r>
+      <w:r>
+        <w:rPr>
+          <w:rFonts w:asciiTheme="majorBidi" w:eastAsia="Times New Roman" w:hAnsiTheme="majorBidi" w:cstheme="majorBidi"/>
+          <w:kern w:val="0"/>
+          <w:sz w:val="24"/>
+          <w:szCs w:val="24"/>
+          <w:lang w:bidi="he-IL"/>
+          <w14:ligatures w14:val="none"/>
+        </w:rPr>
+        <w:t>entering in an unwanted infinite loop.</w:t>
       </w:r>
     </w:p>
     <w:p>
@@ -485,7 +446,7 @@
           <w:lang w:bidi="he-IL"/>
           <w14:ligatures w14:val="none"/>
         </w:rPr>
-        <w:t>Besides, w</w:t>
+        <w:t xml:space="preserve">That conditional expression </w:t>
       </w:r>
       <w:r>
         <w:rPr>
@@ -496,7 +457,7 @@
           <w:lang w:bidi="he-IL"/>
           <w14:ligatures w14:val="none"/>
         </w:rPr>
-        <w:t xml:space="preserve">hen the control flow becomes more cumbersome </w:t>
+        <w:t xml:space="preserve">works </w:t>
       </w:r>
       <w:r>
         <w:rPr>
@@ -507,7 +468,7 @@
           <w:lang w:bidi="he-IL"/>
           <w14:ligatures w14:val="none"/>
         </w:rPr>
-        <w:t xml:space="preserve">with a collection of nested conditional statements, it may be very easy to </w:t>
+        <w:t xml:space="preserve">well when the body of the while-loop is small enough, when the control-flow is </w:t>
       </w:r>
       <w:r>
         <w:rPr>
@@ -518,7 +479,7 @@
           <w:lang w:bidi="he-IL"/>
           <w14:ligatures w14:val="none"/>
         </w:rPr>
-        <w:t>lose</w:t>
+        <w:t>eas</w:t>
       </w:r>
       <w:r>
         <w:rPr>
@@ -529,7 +490,7 @@
           <w:lang w:bidi="he-IL"/>
           <w14:ligatures w14:val="none"/>
         </w:rPr>
-        <w:t xml:space="preserve"> track of all the different </w:t>
+        <w:t>ily</w:t>
       </w:r>
       <w:r>
         <w:rPr>
@@ -540,7 +501,62 @@
           <w:lang w:bidi="he-IL"/>
           <w14:ligatures w14:val="none"/>
         </w:rPr>
-        <w:t xml:space="preserve">control </w:t>
+        <w:t xml:space="preserve"> executed from the first line of the body to the last line, when an index or iterator is involved</w:t>
+      </w:r>
+      <w:r>
+        <w:rPr>
+          <w:rFonts w:asciiTheme="majorBidi" w:eastAsia="Times New Roman" w:hAnsiTheme="majorBidi" w:cstheme="majorBidi"/>
+          <w:kern w:val="0"/>
+          <w:sz w:val="24"/>
+          <w:szCs w:val="24"/>
+          <w:lang w:bidi="he-IL"/>
+          <w14:ligatures w14:val="none"/>
+        </w:rPr>
+        <w:t>,</w:t>
+      </w:r>
+      <w:r>
+        <w:rPr>
+          <w:rFonts w:asciiTheme="majorBidi" w:eastAsia="Times New Roman" w:hAnsiTheme="majorBidi" w:cstheme="majorBidi"/>
+          <w:kern w:val="0"/>
+          <w:sz w:val="24"/>
+          <w:szCs w:val="24"/>
+          <w:lang w:bidi="he-IL"/>
+          <w14:ligatures w14:val="none"/>
+        </w:rPr>
+        <w:t xml:space="preserve"> or an event expected to happen.</w:t>
+      </w:r>
+      <w:r>
+        <w:rPr>
+          <w:rFonts w:asciiTheme="majorBidi" w:eastAsia="Times New Roman" w:hAnsiTheme="majorBidi" w:cstheme="majorBidi"/>
+          <w:kern w:val="0"/>
+          <w:sz w:val="24"/>
+          <w:szCs w:val="24"/>
+          <w:lang w:bidi="he-IL"/>
+          <w14:ligatures w14:val="none"/>
+        </w:rPr>
+        <w:t xml:space="preserve"> The </w:t>
+      </w:r>
+      <w:r>
+        <w:rPr>
+          <w:rFonts w:asciiTheme="majorBidi" w:eastAsia="Times New Roman" w:hAnsiTheme="majorBidi" w:cstheme="majorBidi"/>
+          <w:kern w:val="0"/>
+          <w:sz w:val="24"/>
+          <w:szCs w:val="24"/>
+          <w:lang w:bidi="he-IL"/>
+          <w14:ligatures w14:val="none"/>
+        </w:rPr>
+        <w:t>termination condition heavily depends on the setting of a variable within the body</w:t>
+      </w:r>
+      <w:r>
+        <w:rPr>
+          <w:rFonts w:asciiTheme="majorBidi" w:eastAsia="Times New Roman" w:hAnsiTheme="majorBidi" w:cstheme="majorBidi"/>
+          <w:kern w:val="0"/>
+          <w:sz w:val="24"/>
+          <w:szCs w:val="24"/>
+          <w:lang w:bidi="he-IL"/>
+          <w14:ligatures w14:val="none"/>
+        </w:rPr>
+        <w:t>: forgetting this setting like “flag = False” or “</w:t>
       </w:r>
       <w:proofErr w:type="spellStart"/>
       <w:r>
@@ -552,7 +568,7 @@
           <w:lang w:bidi="he-IL"/>
           <w14:ligatures w14:val="none"/>
         </w:rPr>
-        <w:t>flowS</w:t>
+        <w:t>idx</w:t>
       </w:r>
       <w:proofErr w:type="spellEnd"/>
       <w:r>
@@ -564,7 +580,7 @@
           <w:lang w:bidi="he-IL"/>
           <w14:ligatures w14:val="none"/>
         </w:rPr>
-        <w:t xml:space="preserve">. A compiled language may have some capabilities to </w:t>
+        <w:t xml:space="preserve"> += 1”</w:t>
       </w:r>
       <w:r>
         <w:rPr>
@@ -575,62 +591,7 @@
           <w:lang w:bidi="he-IL"/>
           <w14:ligatures w14:val="none"/>
         </w:rPr>
-        <w:t>find infinite loop at static time, however for Python, as an interpret</w:t>
-      </w:r>
-      <w:r>
-        <w:rPr>
-          <w:rFonts w:asciiTheme="majorBidi" w:eastAsia="Times New Roman" w:hAnsiTheme="majorBidi" w:cstheme="majorBidi"/>
-          <w:kern w:val="0"/>
-          <w:sz w:val="24"/>
-          <w:szCs w:val="24"/>
-          <w:lang w:bidi="he-IL"/>
-          <w14:ligatures w14:val="none"/>
-        </w:rPr>
-        <w:t xml:space="preserve">ed language it may not be that easy: the way to find such </w:t>
-      </w:r>
-      <w:r>
-        <w:rPr>
-          <w:rFonts w:asciiTheme="majorBidi" w:eastAsia="Times New Roman" w:hAnsiTheme="majorBidi" w:cstheme="majorBidi"/>
-          <w:kern w:val="0"/>
-          <w:sz w:val="24"/>
-          <w:szCs w:val="24"/>
-          <w:lang w:bidi="he-IL"/>
-          <w14:ligatures w14:val="none"/>
-        </w:rPr>
-        <w:t xml:space="preserve">infinite loops is </w:t>
-      </w:r>
-      <w:r>
-        <w:rPr>
-          <w:rFonts w:asciiTheme="majorBidi" w:eastAsia="Times New Roman" w:hAnsiTheme="majorBidi" w:cstheme="majorBidi"/>
-          <w:kern w:val="0"/>
-          <w:sz w:val="24"/>
-          <w:szCs w:val="24"/>
-          <w:lang w:bidi="he-IL"/>
-          <w14:ligatures w14:val="none"/>
-        </w:rPr>
-        <w:t xml:space="preserve">when exercising dynamically these paths in the code: </w:t>
-      </w:r>
-      <w:r>
-        <w:rPr>
-          <w:rFonts w:asciiTheme="majorBidi" w:eastAsia="Times New Roman" w:hAnsiTheme="majorBidi" w:cstheme="majorBidi"/>
-          <w:kern w:val="0"/>
-          <w:sz w:val="24"/>
-          <w:szCs w:val="24"/>
-          <w:lang w:bidi="he-IL"/>
-          <w14:ligatures w14:val="none"/>
-        </w:rPr>
-        <w:t xml:space="preserve">finding all these paths to exercise all of them </w:t>
-      </w:r>
-      <w:r>
-        <w:rPr>
-          <w:rFonts w:asciiTheme="majorBidi" w:eastAsia="Times New Roman" w:hAnsiTheme="majorBidi" w:cstheme="majorBidi"/>
-          <w:kern w:val="0"/>
-          <w:sz w:val="24"/>
-          <w:szCs w:val="24"/>
-          <w:lang w:bidi="he-IL"/>
-          <w14:ligatures w14:val="none"/>
-        </w:rPr>
-        <w:t xml:space="preserve">is a business industry on its own. </w:t>
+        <w:t xml:space="preserve"> will also end up with an infinite loop.</w:t>
       </w:r>
     </w:p>
     <w:p>
@@ -669,7 +630,7 @@
           <w:lang w:bidi="he-IL"/>
           <w14:ligatures w14:val="none"/>
         </w:rPr>
-        <w:t>Then, I’m a proponent to “go with the flow”</w:t>
+        <w:t>Besides, w</w:t>
       </w:r>
       <w:r>
         <w:rPr>
@@ -680,7 +641,7 @@
           <w:lang w:bidi="he-IL"/>
           <w14:ligatures w14:val="none"/>
         </w:rPr>
-        <w:t>: writing linear simple code</w:t>
+        <w:t xml:space="preserve">hen the control flow becomes more cumbersome </w:t>
       </w:r>
       <w:r>
         <w:rPr>
@@ -691,7 +652,7 @@
           <w:lang w:bidi="he-IL"/>
           <w14:ligatures w14:val="none"/>
         </w:rPr>
-        <w:t>, embedding termination points inside the different control flow paths</w:t>
+        <w:t xml:space="preserve">with a collection of nested conditional statements, it may be very easy to </w:t>
       </w:r>
       <w:r>
         <w:rPr>
@@ -702,7 +663,29 @@
           <w:lang w:bidi="he-IL"/>
           <w14:ligatures w14:val="none"/>
         </w:rPr>
-        <w:t>. Unlike primitive languages which basically only had “</w:t>
+        <w:t>lose</w:t>
+      </w:r>
+      <w:r>
+        <w:rPr>
+          <w:rFonts w:asciiTheme="majorBidi" w:eastAsia="Times New Roman" w:hAnsiTheme="majorBidi" w:cstheme="majorBidi"/>
+          <w:kern w:val="0"/>
+          <w:sz w:val="24"/>
+          <w:szCs w:val="24"/>
+          <w:lang w:bidi="he-IL"/>
+          <w14:ligatures w14:val="none"/>
+        </w:rPr>
+        <w:t xml:space="preserve"> track of all the different </w:t>
+      </w:r>
+      <w:r>
+        <w:rPr>
+          <w:rFonts w:asciiTheme="majorBidi" w:eastAsia="Times New Roman" w:hAnsiTheme="majorBidi" w:cstheme="majorBidi"/>
+          <w:kern w:val="0"/>
+          <w:sz w:val="24"/>
+          <w:szCs w:val="24"/>
+          <w:lang w:bidi="he-IL"/>
+          <w14:ligatures w14:val="none"/>
+        </w:rPr>
+        <w:t xml:space="preserve">control </w:t>
       </w:r>
       <w:proofErr w:type="spellStart"/>
       <w:r>
@@ -714,7 +697,7 @@
           <w:lang w:bidi="he-IL"/>
           <w14:ligatures w14:val="none"/>
         </w:rPr>
-        <w:t>goto</w:t>
+        <w:t>flowS</w:t>
       </w:r>
       <w:proofErr w:type="spellEnd"/>
       <w:r>
@@ -726,7 +709,7 @@
           <w:lang w:bidi="he-IL"/>
           <w14:ligatures w14:val="none"/>
         </w:rPr>
-        <w:t>” to break a loop, modern languages have more: return</w:t>
+        <w:t xml:space="preserve">. A compiled language may have some capabilities to </w:t>
       </w:r>
       <w:r>
         <w:rPr>
@@ -737,7 +720,7 @@
           <w:lang w:bidi="he-IL"/>
           <w14:ligatures w14:val="none"/>
         </w:rPr>
-        <w:t>, break and raise.</w:t>
+        <w:t>find infinite loop at static time, however for Python, as an interpret</w:t>
       </w:r>
       <w:r>
         <w:rPr>
@@ -748,7 +731,51 @@
           <w:lang w:bidi="he-IL"/>
           <w14:ligatures w14:val="none"/>
         </w:rPr>
-        <w:t xml:space="preserve"> These 3 keywords are part of the language: then let’s use them.</w:t>
+        <w:t xml:space="preserve">ed language it may not be that easy: the way to find such </w:t>
+      </w:r>
+      <w:r>
+        <w:rPr>
+          <w:rFonts w:asciiTheme="majorBidi" w:eastAsia="Times New Roman" w:hAnsiTheme="majorBidi" w:cstheme="majorBidi"/>
+          <w:kern w:val="0"/>
+          <w:sz w:val="24"/>
+          <w:szCs w:val="24"/>
+          <w:lang w:bidi="he-IL"/>
+          <w14:ligatures w14:val="none"/>
+        </w:rPr>
+        <w:t xml:space="preserve">infinite loops is </w:t>
+      </w:r>
+      <w:r>
+        <w:rPr>
+          <w:rFonts w:asciiTheme="majorBidi" w:eastAsia="Times New Roman" w:hAnsiTheme="majorBidi" w:cstheme="majorBidi"/>
+          <w:kern w:val="0"/>
+          <w:sz w:val="24"/>
+          <w:szCs w:val="24"/>
+          <w:lang w:bidi="he-IL"/>
+          <w14:ligatures w14:val="none"/>
+        </w:rPr>
+        <w:t xml:space="preserve">when exercising dynamically these paths in the code: </w:t>
+      </w:r>
+      <w:r>
+        <w:rPr>
+          <w:rFonts w:asciiTheme="majorBidi" w:eastAsia="Times New Roman" w:hAnsiTheme="majorBidi" w:cstheme="majorBidi"/>
+          <w:kern w:val="0"/>
+          <w:sz w:val="24"/>
+          <w:szCs w:val="24"/>
+          <w:lang w:bidi="he-IL"/>
+          <w14:ligatures w14:val="none"/>
+        </w:rPr>
+        <w:t xml:space="preserve">finding all these paths to exercise all of them </w:t>
+      </w:r>
+      <w:r>
+        <w:rPr>
+          <w:rFonts w:asciiTheme="majorBidi" w:eastAsia="Times New Roman" w:hAnsiTheme="majorBidi" w:cstheme="majorBidi"/>
+          <w:kern w:val="0"/>
+          <w:sz w:val="24"/>
+          <w:szCs w:val="24"/>
+          <w:lang w:bidi="he-IL"/>
+          <w14:ligatures w14:val="none"/>
+        </w:rPr>
+        <w:t xml:space="preserve">is a business industry on its own. </w:t>
       </w:r>
     </w:p>
     <w:p>
@@ -787,7 +814,7 @@
           <w:lang w:bidi="he-IL"/>
           <w14:ligatures w14:val="none"/>
         </w:rPr>
-        <w:t xml:space="preserve">I start wondering whether </w:t>
+        <w:t>Then, I’m a proponent to “go with the flow”</w:t>
       </w:r>
       <w:r>
         <w:rPr>
@@ -798,7 +825,7 @@
           <w:lang w:bidi="he-IL"/>
           <w14:ligatures w14:val="none"/>
         </w:rPr>
-        <w:t xml:space="preserve">this coding rule to avoid “while True” is not more historical than rooted in modern </w:t>
+        <w:t>: writing linear simple code</w:t>
       </w:r>
       <w:r>
         <w:rPr>
@@ -809,7 +836,64 @@
           <w:lang w:bidi="he-IL"/>
           <w14:ligatures w14:val="none"/>
         </w:rPr>
-        <w:t>language semantics.</w:t>
+        <w:t>, embedding termination points inside the different control flow paths</w:t>
+      </w:r>
+      <w:r>
+        <w:rPr>
+          <w:rFonts w:asciiTheme="majorBidi" w:eastAsia="Times New Roman" w:hAnsiTheme="majorBidi" w:cstheme="majorBidi"/>
+          <w:kern w:val="0"/>
+          <w:sz w:val="24"/>
+          <w:szCs w:val="24"/>
+          <w:lang w:bidi="he-IL"/>
+          <w14:ligatures w14:val="none"/>
+        </w:rPr>
+        <w:t>. Unlike primitive languages which basically only had “</w:t>
+      </w:r>
+      <w:proofErr w:type="spellStart"/>
+      <w:r>
+        <w:rPr>
+          <w:rFonts w:asciiTheme="majorBidi" w:eastAsia="Times New Roman" w:hAnsiTheme="majorBidi" w:cstheme="majorBidi"/>
+          <w:kern w:val="0"/>
+          <w:sz w:val="24"/>
+          <w:szCs w:val="24"/>
+          <w:lang w:bidi="he-IL"/>
+          <w14:ligatures w14:val="none"/>
+        </w:rPr>
+        <w:t>goto</w:t>
+      </w:r>
+      <w:proofErr w:type="spellEnd"/>
+      <w:r>
+        <w:rPr>
+          <w:rFonts w:asciiTheme="majorBidi" w:eastAsia="Times New Roman" w:hAnsiTheme="majorBidi" w:cstheme="majorBidi"/>
+          <w:kern w:val="0"/>
+          <w:sz w:val="24"/>
+          <w:szCs w:val="24"/>
+          <w:lang w:bidi="he-IL"/>
+          <w14:ligatures w14:val="none"/>
+        </w:rPr>
+        <w:t>” to break a loop, modern languages have more: return</w:t>
+      </w:r>
+      <w:r>
+        <w:rPr>
+          <w:rFonts w:asciiTheme="majorBidi" w:eastAsia="Times New Roman" w:hAnsiTheme="majorBidi" w:cstheme="majorBidi"/>
+          <w:kern w:val="0"/>
+          <w:sz w:val="24"/>
+          <w:szCs w:val="24"/>
+          <w:lang w:bidi="he-IL"/>
+          <w14:ligatures w14:val="none"/>
+        </w:rPr>
+        <w:t>, break and raise.</w:t>
+      </w:r>
+      <w:r>
+        <w:rPr>
+          <w:rFonts w:asciiTheme="majorBidi" w:eastAsia="Times New Roman" w:hAnsiTheme="majorBidi" w:cstheme="majorBidi"/>
+          <w:kern w:val="0"/>
+          <w:sz w:val="24"/>
+          <w:szCs w:val="24"/>
+          <w:lang w:bidi="he-IL"/>
+          <w14:ligatures w14:val="none"/>
+        </w:rPr>
+        <w:t xml:space="preserve"> These 3 keywords are part of the language: then let’s use them.</w:t>
       </w:r>
     </w:p>
     <w:p>
@@ -839,6 +923,39 @@
           <w14:ligatures w14:val="none"/>
         </w:rPr>
       </w:pPr>
+      <w:r>
+        <w:rPr>
+          <w:rFonts w:asciiTheme="majorBidi" w:eastAsia="Times New Roman" w:hAnsiTheme="majorBidi" w:cstheme="majorBidi"/>
+          <w:kern w:val="0"/>
+          <w:sz w:val="24"/>
+          <w:szCs w:val="24"/>
+          <w:lang w:bidi="he-IL"/>
+          <w14:ligatures w14:val="none"/>
+        </w:rPr>
+        <w:t xml:space="preserve">I start wondering whether </w:t>
+      </w:r>
+      <w:r>
+        <w:rPr>
+          <w:rFonts w:asciiTheme="majorBidi" w:eastAsia="Times New Roman" w:hAnsiTheme="majorBidi" w:cstheme="majorBidi"/>
+          <w:kern w:val="0"/>
+          <w:sz w:val="24"/>
+          <w:szCs w:val="24"/>
+          <w:lang w:bidi="he-IL"/>
+          <w14:ligatures w14:val="none"/>
+        </w:rPr>
+        <w:t xml:space="preserve">this coding rule to avoid “while True” is not more historical than rooted in modern </w:t>
+      </w:r>
+      <w:r>
+        <w:rPr>
+          <w:rFonts w:asciiTheme="majorBidi" w:eastAsia="Times New Roman" w:hAnsiTheme="majorBidi" w:cstheme="majorBidi"/>
+          <w:kern w:val="0"/>
+          <w:sz w:val="24"/>
+          <w:szCs w:val="24"/>
+          <w:lang w:bidi="he-IL"/>
+          <w14:ligatures w14:val="none"/>
+        </w:rPr>
+        <w:t>language semantics.</w:t>
+      </w:r>
     </w:p>
     <w:p>
       <w:pPr>
@@ -859,76 +976,26 @@
         <w:spacing w:after="0" w:line="240" w:lineRule="auto"/>
         <w:jc w:val="both"/>
         <w:rPr>
-          <w:rFonts w:asciiTheme="majorBidi" w:hAnsiTheme="majorBidi" w:cstheme="majorBidi"/>
-          <w:color w:val="000000"/>
-          <w:sz w:val="24"/>
-          <w:szCs w:val="24"/>
-          <w:shd w:val="clear" w:color="auto" w:fill="FFFFFF"/>
-        </w:rPr>
-      </w:pPr>
-      <w:r>
-        <w:rPr>
-          <w:rFonts w:asciiTheme="majorBidi" w:hAnsiTheme="majorBidi" w:cstheme="majorBidi"/>
-          <w:color w:val="000000"/>
-          <w:sz w:val="24"/>
-          <w:szCs w:val="24"/>
-          <w:shd w:val="clear" w:color="auto" w:fill="FFFFFF"/>
-        </w:rPr>
-        <w:t>Why is using the "</w:t>
-      </w:r>
-      <w:r>
-        <w:rPr>
-          <w:rStyle w:val="Strong"/>
-          <w:rFonts w:asciiTheme="majorBidi" w:hAnsiTheme="majorBidi" w:cstheme="majorBidi"/>
-          <w:color w:val="000000"/>
-          <w:sz w:val="24"/>
-          <w:szCs w:val="24"/>
-          <w:shd w:val="clear" w:color="auto" w:fill="FFFFFF"/>
-        </w:rPr>
-        <w:t>eval" </w:t>
-      </w:r>
-      <w:r>
-        <w:rPr>
-          <w:rFonts w:asciiTheme="majorBidi" w:hAnsiTheme="majorBidi" w:cstheme="majorBidi"/>
-          <w:color w:val="000000"/>
-          <w:sz w:val="24"/>
-          <w:szCs w:val="24"/>
-          <w:shd w:val="clear" w:color="auto" w:fill="FFFFFF"/>
-        </w:rPr>
-        <w:t>and</w:t>
-      </w:r>
-      <w:r>
-        <w:rPr>
-          <w:rStyle w:val="Strong"/>
-          <w:rFonts w:asciiTheme="majorBidi" w:hAnsiTheme="majorBidi" w:cstheme="majorBidi"/>
-          <w:color w:val="000000"/>
-          <w:sz w:val="24"/>
-          <w:szCs w:val="24"/>
-          <w:shd w:val="clear" w:color="auto" w:fill="FFFFFF"/>
-        </w:rPr>
-        <w:t> "exec"</w:t>
-      </w:r>
-      <w:r>
-        <w:rPr>
-          <w:rFonts w:asciiTheme="majorBidi" w:hAnsiTheme="majorBidi" w:cstheme="majorBidi"/>
-          <w:color w:val="000000"/>
-          <w:sz w:val="24"/>
-          <w:szCs w:val="24"/>
-          <w:shd w:val="clear" w:color="auto" w:fill="FFFFFF"/>
-        </w:rPr>
-        <w:t> functions a bad practice and may cause a security issue?</w:t>
-      </w:r>
+          <w:rFonts w:asciiTheme="majorBidi" w:eastAsia="Times New Roman" w:hAnsiTheme="majorBidi" w:cstheme="majorBidi"/>
+          <w:kern w:val="0"/>
+          <w:sz w:val="24"/>
+          <w:szCs w:val="24"/>
+          <w:lang w:bidi="he-IL"/>
+          <w14:ligatures w14:val="none"/>
+        </w:rPr>
+      </w:pPr>
     </w:p>
     <w:p>
       <w:pPr>
         <w:spacing w:after="0" w:line="240" w:lineRule="auto"/>
         <w:jc w:val="both"/>
         <w:rPr>
-          <w:rFonts w:asciiTheme="majorBidi" w:hAnsiTheme="majorBidi" w:cstheme="majorBidi"/>
-          <w:color w:val="000000"/>
-          <w:sz w:val="24"/>
-          <w:szCs w:val="24"/>
-          <w:shd w:val="clear" w:color="auto" w:fill="FFFFFF"/>
+          <w:rFonts w:asciiTheme="majorBidi" w:eastAsia="Times New Roman" w:hAnsiTheme="majorBidi" w:cstheme="majorBidi"/>
+          <w:kern w:val="0"/>
+          <w:sz w:val="24"/>
+          <w:szCs w:val="24"/>
+          <w:lang w:bidi="he-IL"/>
+          <w14:ligatures w14:val="none"/>
         </w:rPr>
       </w:pPr>
     </w:p>
@@ -938,177 +1005,75 @@
         <w:jc w:val="both"/>
         <w:rPr>
           <w:rFonts w:asciiTheme="majorBidi" w:hAnsiTheme="majorBidi" w:cstheme="majorBidi"/>
-          <w:color w:val="000000"/>
-          <w:sz w:val="24"/>
-          <w:szCs w:val="24"/>
-          <w:shd w:val="clear" w:color="auto" w:fill="FFFFFF"/>
-        </w:rPr>
-      </w:pPr>
-      <w:proofErr w:type="gramStart"/>
-      <w:r>
-        <w:rPr>
-          <w:rFonts w:asciiTheme="majorBidi" w:hAnsiTheme="majorBidi" w:cstheme="majorBidi"/>
-          <w:color w:val="000000"/>
-          <w:sz w:val="24"/>
-          <w:szCs w:val="24"/>
-          <w:shd w:val="clear" w:color="auto" w:fill="FFFFFF"/>
-        </w:rPr>
-        <w:t>Both of these</w:t>
-      </w:r>
-      <w:proofErr w:type="gramEnd"/>
-      <w:r>
-        <w:rPr>
-          <w:rFonts w:asciiTheme="majorBidi" w:hAnsiTheme="majorBidi" w:cstheme="majorBidi"/>
-          <w:color w:val="000000"/>
-          <w:sz w:val="24"/>
-          <w:szCs w:val="24"/>
-          <w:shd w:val="clear" w:color="auto" w:fill="FFFFFF"/>
-        </w:rPr>
-        <w:t xml:space="preserve"> Python built-in commands </w:t>
-      </w:r>
-      <w:r>
-        <w:rPr>
-          <w:rFonts w:asciiTheme="majorBidi" w:hAnsiTheme="majorBidi" w:cstheme="majorBidi"/>
-          <w:color w:val="000000"/>
-          <w:sz w:val="24"/>
-          <w:szCs w:val="24"/>
-          <w:shd w:val="clear" w:color="auto" w:fill="FFFFFF"/>
-        </w:rPr>
-        <w:t>basically take a string as parameter and evaluate that string as a python statement</w:t>
-      </w:r>
-      <w:r>
-        <w:rPr>
-          <w:rFonts w:asciiTheme="majorBidi" w:hAnsiTheme="majorBidi" w:cstheme="majorBidi"/>
-          <w:color w:val="000000"/>
-          <w:sz w:val="24"/>
-          <w:szCs w:val="24"/>
-          <w:shd w:val="clear" w:color="auto" w:fill="FFFFFF"/>
-        </w:rPr>
-        <w:t xml:space="preserve">. The main security issue is </w:t>
-      </w:r>
-      <w:r>
-        <w:rPr>
-          <w:rFonts w:asciiTheme="majorBidi" w:hAnsiTheme="majorBidi" w:cstheme="majorBidi"/>
-          <w:color w:val="000000"/>
-          <w:sz w:val="24"/>
-          <w:szCs w:val="24"/>
-          <w:shd w:val="clear" w:color="auto" w:fill="FFFFFF"/>
-        </w:rPr>
-        <w:t>code injection</w:t>
-      </w:r>
-      <w:r>
-        <w:rPr>
-          <w:rFonts w:asciiTheme="majorBidi" w:hAnsiTheme="majorBidi" w:cstheme="majorBidi"/>
-          <w:color w:val="000000"/>
-          <w:sz w:val="24"/>
-          <w:szCs w:val="24"/>
-          <w:shd w:val="clear" w:color="auto" w:fill="FFFFFF"/>
-        </w:rPr>
-        <w:t xml:space="preserve"> like in SQL queries or AI user prompts</w:t>
-      </w:r>
-      <w:r>
-        <w:rPr>
-          <w:rFonts w:asciiTheme="majorBidi" w:hAnsiTheme="majorBidi" w:cstheme="majorBidi"/>
-          <w:color w:val="000000"/>
-          <w:sz w:val="24"/>
-          <w:szCs w:val="24"/>
-          <w:shd w:val="clear" w:color="auto" w:fill="FFFFFF"/>
-        </w:rPr>
-        <w:t>. An input from a user is a string</w:t>
-      </w:r>
-      <w:r>
-        <w:rPr>
-          <w:rFonts w:asciiTheme="majorBidi" w:hAnsiTheme="majorBidi" w:cstheme="majorBidi"/>
-          <w:color w:val="000000"/>
-          <w:sz w:val="24"/>
-          <w:szCs w:val="24"/>
-          <w:shd w:val="clear" w:color="auto" w:fill="FFFFFF"/>
-        </w:rPr>
-        <w:t xml:space="preserve">, an ill-intentioned hacker </w:t>
-      </w:r>
-      <w:r>
-        <w:rPr>
-          <w:rFonts w:asciiTheme="majorBidi" w:hAnsiTheme="majorBidi" w:cstheme="majorBidi"/>
-          <w:color w:val="000000"/>
-          <w:sz w:val="24"/>
-          <w:szCs w:val="24"/>
-          <w:shd w:val="clear" w:color="auto" w:fill="FFFFFF"/>
-        </w:rPr>
-        <w:t xml:space="preserve">may have knowledge </w:t>
-      </w:r>
-      <w:proofErr w:type="gramStart"/>
-      <w:r>
-        <w:rPr>
-          <w:rFonts w:asciiTheme="majorBidi" w:hAnsiTheme="majorBidi" w:cstheme="majorBidi"/>
-          <w:color w:val="000000"/>
-          <w:sz w:val="24"/>
-          <w:szCs w:val="24"/>
-          <w:shd w:val="clear" w:color="auto" w:fill="FFFFFF"/>
-        </w:rPr>
-        <w:t>an</w:t>
-      </w:r>
-      <w:proofErr w:type="gramEnd"/>
-      <w:r>
-        <w:rPr>
-          <w:rFonts w:asciiTheme="majorBidi" w:hAnsiTheme="majorBidi" w:cstheme="majorBidi"/>
-          <w:color w:val="000000"/>
-          <w:sz w:val="24"/>
-          <w:szCs w:val="24"/>
-          <w:shd w:val="clear" w:color="auto" w:fill="FFFFFF"/>
-        </w:rPr>
-        <w:t xml:space="preserve"> eval/exec is used on such inputs and take advantage of such vulnerability to give as input some </w:t>
-      </w:r>
-      <w:r>
-        <w:rPr>
-          <w:rFonts w:asciiTheme="majorBidi" w:hAnsiTheme="majorBidi" w:cstheme="majorBidi"/>
-          <w:color w:val="000000"/>
-          <w:sz w:val="24"/>
-          <w:szCs w:val="24"/>
-          <w:shd w:val="clear" w:color="auto" w:fill="FFFFFF"/>
-        </w:rPr>
-        <w:t xml:space="preserve">real code which will be executed. </w:t>
-      </w:r>
-      <w:r>
-        <w:rPr>
-          <w:rFonts w:asciiTheme="majorBidi" w:hAnsiTheme="majorBidi" w:cstheme="majorBidi"/>
-          <w:color w:val="000000"/>
-          <w:sz w:val="24"/>
-          <w:szCs w:val="24"/>
-          <w:shd w:val="clear" w:color="auto" w:fill="FFFFFF"/>
-        </w:rPr>
-        <w:t>Python does implement the introspection, meaning the internal code of a program can be dynamically modified</w:t>
-      </w:r>
-      <w:r>
-        <w:rPr>
-          <w:rFonts w:asciiTheme="majorBidi" w:hAnsiTheme="majorBidi" w:cstheme="majorBidi"/>
-          <w:color w:val="000000"/>
-          <w:sz w:val="24"/>
-          <w:szCs w:val="24"/>
-          <w:shd w:val="clear" w:color="auto" w:fill="FFFFFF"/>
-        </w:rPr>
-        <w:t xml:space="preserve">: such code injection may be quite </w:t>
-      </w:r>
-      <w:proofErr w:type="gramStart"/>
-      <w:r>
-        <w:rPr>
-          <w:rFonts w:asciiTheme="majorBidi" w:hAnsiTheme="majorBidi" w:cstheme="majorBidi"/>
-          <w:color w:val="000000"/>
-          <w:sz w:val="24"/>
-          <w:szCs w:val="24"/>
-          <w:shd w:val="clear" w:color="auto" w:fill="FFFFFF"/>
-        </w:rPr>
-        <w:t>damageable</w:t>
-      </w:r>
-      <w:proofErr w:type="gramEnd"/>
-      <w:r>
-        <w:rPr>
-          <w:rFonts w:asciiTheme="majorBidi" w:hAnsiTheme="majorBidi" w:cstheme="majorBidi"/>
-          <w:color w:val="000000"/>
-          <w:sz w:val="24"/>
-          <w:szCs w:val="24"/>
-          <w:shd w:val="clear" w:color="auto" w:fill="FFFFFF"/>
-        </w:rPr>
-        <w:t xml:space="preserve"> for a company.</w:t>
+          <w:b/>
+          <w:bCs/>
+          <w:color w:val="000000"/>
+          <w:sz w:val="24"/>
+          <w:szCs w:val="24"/>
+          <w:shd w:val="clear" w:color="auto" w:fill="FFFFFF"/>
+        </w:rPr>
+      </w:pPr>
+      <w:r>
+        <w:rPr>
+          <w:rFonts w:asciiTheme="majorBidi" w:hAnsiTheme="majorBidi" w:cstheme="majorBidi"/>
+          <w:b/>
+          <w:bCs/>
+          <w:color w:val="000000"/>
+          <w:sz w:val="24"/>
+          <w:szCs w:val="24"/>
+          <w:shd w:val="clear" w:color="auto" w:fill="FFFFFF"/>
+        </w:rPr>
+        <w:t>Why is using the "</w:t>
+      </w:r>
+      <w:r>
+        <w:rPr>
+          <w:rStyle w:val="Strong"/>
+          <w:rFonts w:asciiTheme="majorBidi" w:hAnsiTheme="majorBidi" w:cstheme="majorBidi"/>
+          <w:b w:val="0"/>
+          <w:bCs w:val="0"/>
+          <w:color w:val="000000"/>
+          <w:sz w:val="24"/>
+          <w:szCs w:val="24"/>
+          <w:shd w:val="clear" w:color="auto" w:fill="FFFFFF"/>
+        </w:rPr>
+        <w:t>eval" </w:t>
+      </w:r>
+      <w:r>
+        <w:rPr>
+          <w:rFonts w:asciiTheme="majorBidi" w:hAnsiTheme="majorBidi" w:cstheme="majorBidi"/>
+          <w:b/>
+          <w:bCs/>
+          <w:color w:val="000000"/>
+          <w:sz w:val="24"/>
+          <w:szCs w:val="24"/>
+          <w:shd w:val="clear" w:color="auto" w:fill="FFFFFF"/>
+        </w:rPr>
+        <w:t>and</w:t>
+      </w:r>
+      <w:r>
+        <w:rPr>
+          <w:rStyle w:val="Strong"/>
+          <w:rFonts w:asciiTheme="majorBidi" w:hAnsiTheme="majorBidi" w:cstheme="majorBidi"/>
+          <w:b w:val="0"/>
+          <w:bCs w:val="0"/>
+          <w:color w:val="000000"/>
+          <w:sz w:val="24"/>
+          <w:szCs w:val="24"/>
+          <w:shd w:val="clear" w:color="auto" w:fill="FFFFFF"/>
+        </w:rPr>
+        <w:t> "exec"</w:t>
+      </w:r>
+      <w:r>
+        <w:rPr>
+          <w:rFonts w:asciiTheme="majorBidi" w:hAnsiTheme="majorBidi" w:cstheme="majorBidi"/>
+          <w:b/>
+          <w:bCs/>
+          <w:color w:val="000000"/>
+          <w:sz w:val="24"/>
+          <w:szCs w:val="24"/>
+          <w:shd w:val="clear" w:color="auto" w:fill="FFFFFF"/>
+        </w:rPr>
+        <w:t> functions a bad practice and may cause a security issue?</w:t>
       </w:r>
     </w:p>
     <w:p>
@@ -1136,86 +1101,6 @@
           <w:shd w:val="clear" w:color="auto" w:fill="FFFFFF"/>
         </w:rPr>
       </w:pPr>
-      <w:r>
-        <w:rPr>
-          <w:rFonts w:asciiTheme="majorBidi" w:hAnsiTheme="majorBidi" w:cstheme="majorBidi"/>
-          <w:color w:val="000000"/>
-          <w:sz w:val="24"/>
-          <w:szCs w:val="24"/>
-          <w:shd w:val="clear" w:color="auto" w:fill="FFFFFF"/>
-        </w:rPr>
-        <w:t xml:space="preserve">That said, the </w:t>
-      </w:r>
-      <w:r>
-        <w:rPr>
-          <w:rFonts w:asciiTheme="majorBidi" w:hAnsiTheme="majorBidi" w:cstheme="majorBidi"/>
-          <w:color w:val="000000"/>
-          <w:sz w:val="24"/>
-          <w:szCs w:val="24"/>
-          <w:shd w:val="clear" w:color="auto" w:fill="FFFFFF"/>
-        </w:rPr>
-        <w:t>coder</w:t>
-      </w:r>
-      <w:r>
-        <w:rPr>
-          <w:rFonts w:asciiTheme="majorBidi" w:hAnsiTheme="majorBidi" w:cstheme="majorBidi"/>
-          <w:color w:val="000000"/>
-          <w:sz w:val="24"/>
-          <w:szCs w:val="24"/>
-          <w:shd w:val="clear" w:color="auto" w:fill="FFFFFF"/>
-        </w:rPr>
-        <w:t xml:space="preserve"> may have the need to</w:t>
-      </w:r>
-      <w:r>
-        <w:rPr>
-          <w:rFonts w:asciiTheme="majorBidi" w:hAnsiTheme="majorBidi" w:cstheme="majorBidi"/>
-          <w:color w:val="000000"/>
-          <w:sz w:val="24"/>
-          <w:szCs w:val="24"/>
-          <w:shd w:val="clear" w:color="auto" w:fill="FFFFFF"/>
-        </w:rPr>
-        <w:t xml:space="preserve"> dynamically generate some </w:t>
-      </w:r>
-      <w:r>
-        <w:rPr>
-          <w:rFonts w:asciiTheme="majorBidi" w:hAnsiTheme="majorBidi" w:cstheme="majorBidi"/>
-          <w:color w:val="000000"/>
-          <w:sz w:val="24"/>
-          <w:szCs w:val="24"/>
-          <w:shd w:val="clear" w:color="auto" w:fill="FFFFFF"/>
-        </w:rPr>
-        <w:t>code</w:t>
-      </w:r>
-      <w:r>
-        <w:rPr>
-          <w:rFonts w:asciiTheme="majorBidi" w:hAnsiTheme="majorBidi" w:cstheme="majorBidi"/>
-          <w:color w:val="000000"/>
-          <w:sz w:val="24"/>
-          <w:szCs w:val="24"/>
-          <w:shd w:val="clear" w:color="auto" w:fill="FFFFFF"/>
-        </w:rPr>
-        <w:t xml:space="preserve"> based on string computation</w:t>
-      </w:r>
-      <w:r>
-        <w:rPr>
-          <w:rFonts w:asciiTheme="majorBidi" w:hAnsiTheme="majorBidi" w:cstheme="majorBidi"/>
-          <w:color w:val="000000"/>
-          <w:sz w:val="24"/>
-          <w:szCs w:val="24"/>
-          <w:shd w:val="clear" w:color="auto" w:fill="FFFFFF"/>
-        </w:rPr>
-        <w:t>, hence the usage of exec &amp; eval</w:t>
-      </w:r>
-      <w:r>
-        <w:rPr>
-          <w:rFonts w:asciiTheme="majorBidi" w:hAnsiTheme="majorBidi" w:cstheme="majorBidi"/>
-          <w:color w:val="000000"/>
-          <w:sz w:val="24"/>
-          <w:szCs w:val="24"/>
-          <w:shd w:val="clear" w:color="auto" w:fill="FFFFFF"/>
-        </w:rPr>
-        <w:t xml:space="preserve"> to address that need. </w:t>
-      </w:r>
       <w:proofErr w:type="gramStart"/>
       <w:r>
         <w:rPr>
@@ -1225,7 +1110,7 @@
           <w:szCs w:val="24"/>
           <w:shd w:val="clear" w:color="auto" w:fill="FFFFFF"/>
         </w:rPr>
-        <w:t>The introspection</w:t>
+        <w:t>Both of these</w:t>
       </w:r>
       <w:proofErr w:type="gramEnd"/>
       <w:r>
@@ -1236,27 +1121,151 @@
           <w:szCs w:val="24"/>
           <w:shd w:val="clear" w:color="auto" w:fill="FFFFFF"/>
         </w:rPr>
-        <w:t xml:space="preserve"> is part of the semantics of the language, and so are eval and exec</w:t>
-      </w:r>
-      <w:r>
-        <w:rPr>
-          <w:rFonts w:asciiTheme="majorBidi" w:hAnsiTheme="majorBidi" w:cstheme="majorBidi"/>
-          <w:color w:val="000000"/>
-          <w:sz w:val="24"/>
-          <w:szCs w:val="24"/>
-          <w:shd w:val="clear" w:color="auto" w:fill="FFFFFF"/>
-        </w:rPr>
-        <w:t xml:space="preserve"> when used wisely.</w:t>
-      </w:r>
-      <w:r>
-        <w:rPr>
-          <w:rFonts w:asciiTheme="majorBidi" w:hAnsiTheme="majorBidi" w:cstheme="majorBidi"/>
-          <w:color w:val="000000"/>
-          <w:sz w:val="24"/>
-          <w:szCs w:val="24"/>
-          <w:shd w:val="clear" w:color="auto" w:fill="FFFFFF"/>
-        </w:rPr>
-        <w:t xml:space="preserve"> </w:t>
+        <w:t xml:space="preserve"> Python built-in commands </w:t>
+      </w:r>
+      <w:r>
+        <w:rPr>
+          <w:rFonts w:asciiTheme="majorBidi" w:hAnsiTheme="majorBidi" w:cstheme="majorBidi"/>
+          <w:color w:val="000000"/>
+          <w:sz w:val="24"/>
+          <w:szCs w:val="24"/>
+          <w:shd w:val="clear" w:color="auto" w:fill="FFFFFF"/>
+        </w:rPr>
+        <w:t>basically take a string as parameter and evaluate that string as a python statement</w:t>
+      </w:r>
+      <w:r>
+        <w:rPr>
+          <w:rFonts w:asciiTheme="majorBidi" w:hAnsiTheme="majorBidi" w:cstheme="majorBidi"/>
+          <w:color w:val="000000"/>
+          <w:sz w:val="24"/>
+          <w:szCs w:val="24"/>
+          <w:shd w:val="clear" w:color="auto" w:fill="FFFFFF"/>
+        </w:rPr>
+        <w:t xml:space="preserve">. The main security issue is </w:t>
+      </w:r>
+      <w:r>
+        <w:rPr>
+          <w:rFonts w:asciiTheme="majorBidi" w:hAnsiTheme="majorBidi" w:cstheme="majorBidi"/>
+          <w:color w:val="000000"/>
+          <w:sz w:val="24"/>
+          <w:szCs w:val="24"/>
+          <w:shd w:val="clear" w:color="auto" w:fill="FFFFFF"/>
+        </w:rPr>
+        <w:t>code injection</w:t>
+      </w:r>
+      <w:r>
+        <w:rPr>
+          <w:rFonts w:asciiTheme="majorBidi" w:hAnsiTheme="majorBidi" w:cstheme="majorBidi"/>
+          <w:color w:val="000000"/>
+          <w:sz w:val="24"/>
+          <w:szCs w:val="24"/>
+          <w:shd w:val="clear" w:color="auto" w:fill="FFFFFF"/>
+        </w:rPr>
+        <w:t xml:space="preserve"> like in SQL queries or AI user prompts</w:t>
+      </w:r>
+      <w:r>
+        <w:rPr>
+          <w:rFonts w:asciiTheme="majorBidi" w:hAnsiTheme="majorBidi" w:cstheme="majorBidi"/>
+          <w:color w:val="000000"/>
+          <w:sz w:val="24"/>
+          <w:szCs w:val="24"/>
+          <w:shd w:val="clear" w:color="auto" w:fill="FFFFFF"/>
+        </w:rPr>
+        <w:t>. An input from a user is a string</w:t>
+      </w:r>
+      <w:r>
+        <w:rPr>
+          <w:rFonts w:asciiTheme="majorBidi" w:hAnsiTheme="majorBidi" w:cstheme="majorBidi"/>
+          <w:color w:val="000000"/>
+          <w:sz w:val="24"/>
+          <w:szCs w:val="24"/>
+          <w:shd w:val="clear" w:color="auto" w:fill="FFFFFF"/>
+        </w:rPr>
+        <w:t xml:space="preserve">, an ill-intentioned hacker </w:t>
+      </w:r>
+      <w:r>
+        <w:rPr>
+          <w:rFonts w:asciiTheme="majorBidi" w:hAnsiTheme="majorBidi" w:cstheme="majorBidi"/>
+          <w:color w:val="000000"/>
+          <w:sz w:val="24"/>
+          <w:szCs w:val="24"/>
+          <w:shd w:val="clear" w:color="auto" w:fill="FFFFFF"/>
+        </w:rPr>
+        <w:t xml:space="preserve">may have knowledge </w:t>
+      </w:r>
+      <w:proofErr w:type="gramStart"/>
+      <w:r>
+        <w:rPr>
+          <w:rFonts w:asciiTheme="majorBidi" w:hAnsiTheme="majorBidi" w:cstheme="majorBidi"/>
+          <w:color w:val="000000"/>
+          <w:sz w:val="24"/>
+          <w:szCs w:val="24"/>
+          <w:shd w:val="clear" w:color="auto" w:fill="FFFFFF"/>
+        </w:rPr>
+        <w:t>an</w:t>
+      </w:r>
+      <w:proofErr w:type="gramEnd"/>
+      <w:r>
+        <w:rPr>
+          <w:rFonts w:asciiTheme="majorBidi" w:hAnsiTheme="majorBidi" w:cstheme="majorBidi"/>
+          <w:color w:val="000000"/>
+          <w:sz w:val="24"/>
+          <w:szCs w:val="24"/>
+          <w:shd w:val="clear" w:color="auto" w:fill="FFFFFF"/>
+        </w:rPr>
+        <w:t xml:space="preserve"> eval/exec is used on such inputs and take advantage of such vulnerability to give as input some </w:t>
+      </w:r>
+      <w:r>
+        <w:rPr>
+          <w:rFonts w:asciiTheme="majorBidi" w:hAnsiTheme="majorBidi" w:cstheme="majorBidi"/>
+          <w:color w:val="000000"/>
+          <w:sz w:val="24"/>
+          <w:szCs w:val="24"/>
+          <w:shd w:val="clear" w:color="auto" w:fill="FFFFFF"/>
+        </w:rPr>
+        <w:t xml:space="preserve">real code which will be executed. </w:t>
+      </w:r>
+      <w:r>
+        <w:rPr>
+          <w:rFonts w:asciiTheme="majorBidi" w:hAnsiTheme="majorBidi" w:cstheme="majorBidi"/>
+          <w:color w:val="000000"/>
+          <w:sz w:val="24"/>
+          <w:szCs w:val="24"/>
+          <w:shd w:val="clear" w:color="auto" w:fill="FFFFFF"/>
+        </w:rPr>
+        <w:t>Python does implement the introspection, meaning the internal code of a program can be dynamically modified</w:t>
+      </w:r>
+      <w:r>
+        <w:rPr>
+          <w:rFonts w:asciiTheme="majorBidi" w:hAnsiTheme="majorBidi" w:cstheme="majorBidi"/>
+          <w:color w:val="000000"/>
+          <w:sz w:val="24"/>
+          <w:szCs w:val="24"/>
+          <w:shd w:val="clear" w:color="auto" w:fill="FFFFFF"/>
+        </w:rPr>
+        <w:t xml:space="preserve">: such code injection may be quite </w:t>
+      </w:r>
+      <w:proofErr w:type="gramStart"/>
+      <w:r>
+        <w:rPr>
+          <w:rFonts w:asciiTheme="majorBidi" w:hAnsiTheme="majorBidi" w:cstheme="majorBidi"/>
+          <w:color w:val="000000"/>
+          <w:sz w:val="24"/>
+          <w:szCs w:val="24"/>
+          <w:shd w:val="clear" w:color="auto" w:fill="FFFFFF"/>
+        </w:rPr>
+        <w:t>damageable</w:t>
+      </w:r>
+      <w:proofErr w:type="gramEnd"/>
+      <w:r>
+        <w:rPr>
+          <w:rFonts w:asciiTheme="majorBidi" w:hAnsiTheme="majorBidi" w:cstheme="majorBidi"/>
+          <w:color w:val="000000"/>
+          <w:sz w:val="24"/>
+          <w:szCs w:val="24"/>
+          <w:shd w:val="clear" w:color="auto" w:fill="FFFFFF"/>
+        </w:rPr>
+        <w:t xml:space="preserve"> for a company.</w:t>
       </w:r>
     </w:p>
     <w:p>
@@ -1284,6 +1293,129 @@
           <w:shd w:val="clear" w:color="auto" w:fill="FFFFFF"/>
         </w:rPr>
       </w:pPr>
+      <w:r>
+        <w:rPr>
+          <w:rFonts w:asciiTheme="majorBidi" w:hAnsiTheme="majorBidi" w:cstheme="majorBidi"/>
+          <w:color w:val="000000"/>
+          <w:sz w:val="24"/>
+          <w:szCs w:val="24"/>
+          <w:shd w:val="clear" w:color="auto" w:fill="FFFFFF"/>
+        </w:rPr>
+        <w:lastRenderedPageBreak/>
+        <w:t xml:space="preserve">That said, the </w:t>
+      </w:r>
+      <w:r>
+        <w:rPr>
+          <w:rFonts w:asciiTheme="majorBidi" w:hAnsiTheme="majorBidi" w:cstheme="majorBidi"/>
+          <w:color w:val="000000"/>
+          <w:sz w:val="24"/>
+          <w:szCs w:val="24"/>
+          <w:shd w:val="clear" w:color="auto" w:fill="FFFFFF"/>
+        </w:rPr>
+        <w:t>coder</w:t>
+      </w:r>
+      <w:r>
+        <w:rPr>
+          <w:rFonts w:asciiTheme="majorBidi" w:hAnsiTheme="majorBidi" w:cstheme="majorBidi"/>
+          <w:color w:val="000000"/>
+          <w:sz w:val="24"/>
+          <w:szCs w:val="24"/>
+          <w:shd w:val="clear" w:color="auto" w:fill="FFFFFF"/>
+        </w:rPr>
+        <w:t xml:space="preserve"> may have the need to</w:t>
+      </w:r>
+      <w:r>
+        <w:rPr>
+          <w:rFonts w:asciiTheme="majorBidi" w:hAnsiTheme="majorBidi" w:cstheme="majorBidi"/>
+          <w:color w:val="000000"/>
+          <w:sz w:val="24"/>
+          <w:szCs w:val="24"/>
+          <w:shd w:val="clear" w:color="auto" w:fill="FFFFFF"/>
+        </w:rPr>
+        <w:t xml:space="preserve"> dynamically generate some </w:t>
+      </w:r>
+      <w:r>
+        <w:rPr>
+          <w:rFonts w:asciiTheme="majorBidi" w:hAnsiTheme="majorBidi" w:cstheme="majorBidi"/>
+          <w:color w:val="000000"/>
+          <w:sz w:val="24"/>
+          <w:szCs w:val="24"/>
+          <w:shd w:val="clear" w:color="auto" w:fill="FFFFFF"/>
+        </w:rPr>
+        <w:t>code</w:t>
+      </w:r>
+      <w:r>
+        <w:rPr>
+          <w:rFonts w:asciiTheme="majorBidi" w:hAnsiTheme="majorBidi" w:cstheme="majorBidi"/>
+          <w:color w:val="000000"/>
+          <w:sz w:val="24"/>
+          <w:szCs w:val="24"/>
+          <w:shd w:val="clear" w:color="auto" w:fill="FFFFFF"/>
+        </w:rPr>
+        <w:t xml:space="preserve"> based on string computation</w:t>
+      </w:r>
+      <w:r>
+        <w:rPr>
+          <w:rFonts w:asciiTheme="majorBidi" w:hAnsiTheme="majorBidi" w:cstheme="majorBidi"/>
+          <w:color w:val="000000"/>
+          <w:sz w:val="24"/>
+          <w:szCs w:val="24"/>
+          <w:shd w:val="clear" w:color="auto" w:fill="FFFFFF"/>
+        </w:rPr>
+        <w:t>, hence the usage of exec &amp; eval</w:t>
+      </w:r>
+      <w:r>
+        <w:rPr>
+          <w:rFonts w:asciiTheme="majorBidi" w:hAnsiTheme="majorBidi" w:cstheme="majorBidi"/>
+          <w:color w:val="000000"/>
+          <w:sz w:val="24"/>
+          <w:szCs w:val="24"/>
+          <w:shd w:val="clear" w:color="auto" w:fill="FFFFFF"/>
+        </w:rPr>
+        <w:t xml:space="preserve"> to address that need. </w:t>
+      </w:r>
+      <w:proofErr w:type="gramStart"/>
+      <w:r>
+        <w:rPr>
+          <w:rFonts w:asciiTheme="majorBidi" w:hAnsiTheme="majorBidi" w:cstheme="majorBidi"/>
+          <w:color w:val="000000"/>
+          <w:sz w:val="24"/>
+          <w:szCs w:val="24"/>
+          <w:shd w:val="clear" w:color="auto" w:fill="FFFFFF"/>
+        </w:rPr>
+        <w:t>The introspection</w:t>
+      </w:r>
+      <w:proofErr w:type="gramEnd"/>
+      <w:r>
+        <w:rPr>
+          <w:rFonts w:asciiTheme="majorBidi" w:hAnsiTheme="majorBidi" w:cstheme="majorBidi"/>
+          <w:color w:val="000000"/>
+          <w:sz w:val="24"/>
+          <w:szCs w:val="24"/>
+          <w:shd w:val="clear" w:color="auto" w:fill="FFFFFF"/>
+        </w:rPr>
+        <w:t xml:space="preserve"> is part of the semantics of the language, and so are eval and exec</w:t>
+      </w:r>
+      <w:r>
+        <w:rPr>
+          <w:rFonts w:asciiTheme="majorBidi" w:hAnsiTheme="majorBidi" w:cstheme="majorBidi"/>
+          <w:color w:val="000000"/>
+          <w:sz w:val="24"/>
+          <w:szCs w:val="24"/>
+          <w:shd w:val="clear" w:color="auto" w:fill="FFFFFF"/>
+        </w:rPr>
+        <w:t xml:space="preserve"> when used wisely.</w:t>
+      </w:r>
+      <w:r>
+        <w:rPr>
+          <w:rFonts w:asciiTheme="majorBidi" w:hAnsiTheme="majorBidi" w:cstheme="majorBidi"/>
+          <w:color w:val="000000"/>
+          <w:sz w:val="24"/>
+          <w:szCs w:val="24"/>
+          <w:shd w:val="clear" w:color="auto" w:fill="FFFFFF"/>
+        </w:rPr>
+        <w:t xml:space="preserve"> </w:t>
+      </w:r>
     </w:p>
     <w:p>
       <w:pPr>
@@ -1291,45 +1423,12 @@
         <w:jc w:val="both"/>
         <w:rPr>
           <w:rFonts w:asciiTheme="majorBidi" w:hAnsiTheme="majorBidi" w:cstheme="majorBidi"/>
-          <w:color w:val="2D3B45"/>
-          <w:sz w:val="24"/>
-          <w:szCs w:val="24"/>
-          <w:shd w:val="clear" w:color="auto" w:fill="FFFFFF"/>
-        </w:rPr>
-      </w:pPr>
-      <w:r>
-        <w:rPr>
-          <w:rFonts w:asciiTheme="majorBidi" w:hAnsiTheme="majorBidi" w:cstheme="majorBidi"/>
-          <w:color w:val="2D3B45"/>
-          <w:sz w:val="24"/>
-          <w:szCs w:val="24"/>
-          <w:shd w:val="clear" w:color="auto" w:fill="FFFFFF"/>
-        </w:rPr>
-        <w:lastRenderedPageBreak/>
-        <w:t xml:space="preserve">What is </w:t>
-      </w:r>
-      <w:proofErr w:type="spellStart"/>
-      <w:r>
-        <w:rPr>
-          <w:rFonts w:asciiTheme="majorBidi" w:hAnsiTheme="majorBidi" w:cstheme="majorBidi"/>
-          <w:color w:val="2D3B45"/>
-          <w:sz w:val="24"/>
-          <w:szCs w:val="24"/>
-          <w:shd w:val="clear" w:color="auto" w:fill="FFFFFF"/>
-        </w:rPr>
-        <w:t>pdb</w:t>
-      </w:r>
-      <w:proofErr w:type="spellEnd"/>
-      <w:r>
-        <w:rPr>
-          <w:rFonts w:asciiTheme="majorBidi" w:hAnsiTheme="majorBidi" w:cstheme="majorBidi"/>
-          <w:color w:val="2D3B45"/>
-          <w:sz w:val="24"/>
-          <w:szCs w:val="24"/>
-          <w:shd w:val="clear" w:color="auto" w:fill="FFFFFF"/>
-        </w:rPr>
-        <w:t xml:space="preserve"> (the Python Debugger)?</w:t>
-      </w:r>
+          <w:color w:val="000000"/>
+          <w:sz w:val="24"/>
+          <w:szCs w:val="24"/>
+          <w:shd w:val="clear" w:color="auto" w:fill="FFFFFF"/>
+        </w:rPr>
+      </w:pPr>
     </w:p>
     <w:p>
       <w:pPr>
@@ -1337,82 +1436,12 @@
         <w:jc w:val="both"/>
         <w:rPr>
           <w:rFonts w:asciiTheme="majorBidi" w:hAnsiTheme="majorBidi" w:cstheme="majorBidi"/>
-          <w:color w:val="2D3B45"/>
-          <w:sz w:val="24"/>
-          <w:szCs w:val="24"/>
-          <w:shd w:val="clear" w:color="auto" w:fill="FFFFFF"/>
-        </w:rPr>
-      </w:pPr>
-      <w:r>
-        <w:rPr>
-          <w:rFonts w:asciiTheme="majorBidi" w:hAnsiTheme="majorBidi" w:cstheme="majorBidi"/>
-          <w:color w:val="2D3B45"/>
-          <w:sz w:val="24"/>
-          <w:szCs w:val="24"/>
-          <w:shd w:val="clear" w:color="auto" w:fill="FFFFFF"/>
-        </w:rPr>
-        <w:t>“</w:t>
-      </w:r>
-      <w:r>
-        <w:rPr>
-          <w:rFonts w:asciiTheme="majorBidi" w:hAnsiTheme="majorBidi" w:cstheme="majorBidi"/>
-          <w:color w:val="2D3B45"/>
-          <w:sz w:val="24"/>
-          <w:szCs w:val="24"/>
-          <w:shd w:val="clear" w:color="auto" w:fill="FFFFFF"/>
-        </w:rPr>
-        <w:t>assert” statements</w:t>
-      </w:r>
-      <w:r>
-        <w:rPr>
-          <w:rFonts w:asciiTheme="majorBidi" w:hAnsiTheme="majorBidi" w:cstheme="majorBidi"/>
-          <w:color w:val="2D3B45"/>
-          <w:sz w:val="24"/>
-          <w:szCs w:val="24"/>
-          <w:shd w:val="clear" w:color="auto" w:fill="FFFFFF"/>
-        </w:rPr>
-        <w:t xml:space="preserve"> a</w:t>
-      </w:r>
-      <w:r>
-        <w:rPr>
-          <w:rFonts w:asciiTheme="majorBidi" w:hAnsiTheme="majorBidi" w:cstheme="majorBidi"/>
-          <w:color w:val="2D3B45"/>
-          <w:sz w:val="24"/>
-          <w:szCs w:val="24"/>
-          <w:shd w:val="clear" w:color="auto" w:fill="FFFFFF"/>
-        </w:rPr>
-        <w:t>re native Python commands</w:t>
-      </w:r>
-      <w:r>
-        <w:rPr>
-          <w:rFonts w:asciiTheme="majorBidi" w:hAnsiTheme="majorBidi" w:cstheme="majorBidi"/>
-          <w:color w:val="2D3B45"/>
-          <w:sz w:val="24"/>
-          <w:szCs w:val="24"/>
-          <w:shd w:val="clear" w:color="auto" w:fill="FFFFFF"/>
-        </w:rPr>
-        <w:t xml:space="preserve"> aimed at debussing the code by embedding these statements inside the code </w:t>
-      </w:r>
-      <w:r>
-        <w:rPr>
-          <w:rFonts w:asciiTheme="majorBidi" w:hAnsiTheme="majorBidi" w:cstheme="majorBidi"/>
-          <w:color w:val="2D3B45"/>
-          <w:sz w:val="24"/>
-          <w:szCs w:val="24"/>
-          <w:shd w:val="clear" w:color="auto" w:fill="FFFFFF"/>
-        </w:rPr>
-        <w:t>for debug purposes. T</w:t>
-      </w:r>
-      <w:r>
-        <w:rPr>
-          <w:rFonts w:asciiTheme="majorBidi" w:hAnsiTheme="majorBidi" w:cstheme="majorBidi"/>
-          <w:color w:val="2D3B45"/>
-          <w:sz w:val="24"/>
-          <w:szCs w:val="24"/>
-          <w:shd w:val="clear" w:color="auto" w:fill="FFFFFF"/>
-        </w:rPr>
-        <w:t>hey can automatically be stripped from the code using -O option or the environmental variable PYTHONOPTIMIZE=1.</w:t>
-      </w:r>
+          <w:color w:val="000000"/>
+          <w:sz w:val="24"/>
+          <w:szCs w:val="24"/>
+          <w:shd w:val="clear" w:color="auto" w:fill="FFFFFF"/>
+        </w:rPr>
+      </w:pPr>
     </w:p>
     <w:p>
       <w:pPr>
@@ -1420,101 +1449,51 @@
         <w:jc w:val="both"/>
         <w:rPr>
           <w:rFonts w:asciiTheme="majorBidi" w:hAnsiTheme="majorBidi" w:cstheme="majorBidi"/>
-          <w:color w:val="2D3B45"/>
-          <w:sz w:val="24"/>
-          <w:szCs w:val="24"/>
-          <w:shd w:val="clear" w:color="auto" w:fill="FFFFFF"/>
-        </w:rPr>
-      </w:pPr>
-      <w:r>
-        <w:rPr>
-          <w:rFonts w:asciiTheme="majorBidi" w:hAnsiTheme="majorBidi" w:cstheme="majorBidi"/>
-          <w:color w:val="2D3B45"/>
-          <w:sz w:val="24"/>
-          <w:szCs w:val="24"/>
-          <w:shd w:val="clear" w:color="auto" w:fill="FFFFFF"/>
-        </w:rPr>
-        <w:t xml:space="preserve">Another ad-hoc custom is the usage of </w:t>
-      </w:r>
-      <w:r>
-        <w:rPr>
-          <w:rFonts w:asciiTheme="majorBidi" w:hAnsiTheme="majorBidi" w:cstheme="majorBidi"/>
-          <w:color w:val="2D3B45"/>
-          <w:sz w:val="24"/>
-          <w:szCs w:val="24"/>
-          <w:shd w:val="clear" w:color="auto" w:fill="FFFFFF"/>
-        </w:rPr>
-        <w:t xml:space="preserve">“print” statements </w:t>
-      </w:r>
-      <w:r>
-        <w:rPr>
-          <w:rFonts w:asciiTheme="majorBidi" w:hAnsiTheme="majorBidi" w:cstheme="majorBidi"/>
-          <w:color w:val="2D3B45"/>
-          <w:sz w:val="24"/>
-          <w:szCs w:val="24"/>
-          <w:shd w:val="clear" w:color="auto" w:fill="FFFFFF"/>
-        </w:rPr>
-        <w:t>or stop</w:t>
-      </w:r>
-      <w:r>
-        <w:rPr>
-          <w:rFonts w:asciiTheme="majorBidi" w:hAnsiTheme="majorBidi" w:cstheme="majorBidi"/>
-          <w:color w:val="2D3B45"/>
-          <w:sz w:val="24"/>
-          <w:szCs w:val="24"/>
-          <w:shd w:val="clear" w:color="auto" w:fill="FFFFFF"/>
-        </w:rPr>
-        <w:t>ping</w:t>
-      </w:r>
-      <w:r>
-        <w:rPr>
-          <w:rFonts w:asciiTheme="majorBidi" w:hAnsiTheme="majorBidi" w:cstheme="majorBidi"/>
-          <w:color w:val="2D3B45"/>
-          <w:sz w:val="24"/>
-          <w:szCs w:val="24"/>
-          <w:shd w:val="clear" w:color="auto" w:fill="FFFFFF"/>
-        </w:rPr>
-        <w:t xml:space="preserve"> the execution of some parts of the code.</w:t>
-      </w:r>
-      <w:r>
-        <w:rPr>
-          <w:rFonts w:asciiTheme="majorBidi" w:hAnsiTheme="majorBidi" w:cstheme="majorBidi"/>
-          <w:color w:val="2D3B45"/>
-          <w:sz w:val="24"/>
-          <w:szCs w:val="24"/>
-          <w:shd w:val="clear" w:color="auto" w:fill="FFFFFF"/>
-        </w:rPr>
-        <w:t xml:space="preserve"> </w:t>
-      </w:r>
-      <w:r>
-        <w:rPr>
-          <w:rFonts w:asciiTheme="majorBidi" w:hAnsiTheme="majorBidi" w:cstheme="majorBidi"/>
-          <w:color w:val="2D3B45"/>
-          <w:sz w:val="24"/>
-          <w:szCs w:val="24"/>
-          <w:shd w:val="clear" w:color="auto" w:fill="FFFFFF"/>
-        </w:rPr>
-        <w:t xml:space="preserve">Such methodology disrupts </w:t>
-      </w:r>
-      <w:r>
-        <w:rPr>
-          <w:rFonts w:asciiTheme="majorBidi" w:hAnsiTheme="majorBidi" w:cstheme="majorBidi"/>
-          <w:color w:val="2D3B45"/>
-          <w:sz w:val="24"/>
-          <w:szCs w:val="24"/>
-          <w:shd w:val="clear" w:color="auto" w:fill="FFFFFF"/>
-        </w:rPr>
-        <w:t>the code and may have dramatic side-effects like forgetting some unwanted print statements, forgetting to reenable some parts of the code</w:t>
-      </w:r>
-      <w:r>
-        <w:rPr>
-          <w:rFonts w:asciiTheme="majorBidi" w:hAnsiTheme="majorBidi" w:cstheme="majorBidi"/>
-          <w:color w:val="2D3B45"/>
-          <w:sz w:val="24"/>
-          <w:szCs w:val="24"/>
-          <w:shd w:val="clear" w:color="auto" w:fill="FFFFFF"/>
-        </w:rPr>
-        <w:t>, or deleting by mistake some code.</w:t>
+          <w:b/>
+          <w:bCs/>
+          <w:color w:val="2D3B45"/>
+          <w:sz w:val="24"/>
+          <w:szCs w:val="24"/>
+          <w:shd w:val="clear" w:color="auto" w:fill="FFFFFF"/>
+        </w:rPr>
+      </w:pPr>
+      <w:r>
+        <w:rPr>
+          <w:rFonts w:asciiTheme="majorBidi" w:hAnsiTheme="majorBidi" w:cstheme="majorBidi"/>
+          <w:b/>
+          <w:bCs/>
+          <w:color w:val="2D3B45"/>
+          <w:sz w:val="24"/>
+          <w:szCs w:val="24"/>
+          <w:shd w:val="clear" w:color="auto" w:fill="FFFFFF"/>
+        </w:rPr>
+        <w:t xml:space="preserve">What is </w:t>
+      </w:r>
+      <w:proofErr w:type="spellStart"/>
+      <w:r>
+        <w:rPr>
+          <w:rFonts w:asciiTheme="majorBidi" w:hAnsiTheme="majorBidi" w:cstheme="majorBidi"/>
+          <w:b/>
+          <w:bCs/>
+          <w:color w:val="2D3B45"/>
+          <w:sz w:val="24"/>
+          <w:szCs w:val="24"/>
+          <w:shd w:val="clear" w:color="auto" w:fill="FFFFFF"/>
+        </w:rPr>
+        <w:t>pdb</w:t>
+      </w:r>
+      <w:proofErr w:type="spellEnd"/>
+      <w:r>
+        <w:rPr>
+          <w:rFonts w:asciiTheme="majorBidi" w:hAnsiTheme="majorBidi" w:cstheme="majorBidi"/>
+          <w:b/>
+          <w:bCs/>
+          <w:color w:val="2D3B45"/>
+          <w:sz w:val="24"/>
+          <w:szCs w:val="24"/>
+          <w:shd w:val="clear" w:color="auto" w:fill="FFFFFF"/>
+        </w:rPr>
+        <w:t xml:space="preserve"> (the Python Debugger)?</w:t>
       </w:r>
     </w:p>
     <w:p>
@@ -1523,6 +1502,8 @@
         <w:jc w:val="both"/>
         <w:rPr>
           <w:rFonts w:asciiTheme="majorBidi" w:hAnsiTheme="majorBidi" w:cstheme="majorBidi"/>
+          <w:b/>
+          <w:bCs/>
           <w:color w:val="2D3B45"/>
           <w:sz w:val="24"/>
           <w:szCs w:val="24"/>
@@ -1550,6 +1531,195 @@
           <w:szCs w:val="24"/>
           <w:shd w:val="clear" w:color="auto" w:fill="FFFFFF"/>
         </w:rPr>
+        <w:t>“</w:t>
+      </w:r>
+      <w:r>
+        <w:rPr>
+          <w:rFonts w:asciiTheme="majorBidi" w:hAnsiTheme="majorBidi" w:cstheme="majorBidi"/>
+          <w:color w:val="2D3B45"/>
+          <w:sz w:val="24"/>
+          <w:szCs w:val="24"/>
+          <w:shd w:val="clear" w:color="auto" w:fill="FFFFFF"/>
+        </w:rPr>
+        <w:t>assert” statements</w:t>
+      </w:r>
+      <w:r>
+        <w:rPr>
+          <w:rFonts w:asciiTheme="majorBidi" w:hAnsiTheme="majorBidi" w:cstheme="majorBidi"/>
+          <w:color w:val="2D3B45"/>
+          <w:sz w:val="24"/>
+          <w:szCs w:val="24"/>
+          <w:shd w:val="clear" w:color="auto" w:fill="FFFFFF"/>
+        </w:rPr>
+        <w:t xml:space="preserve"> a</w:t>
+      </w:r>
+      <w:r>
+        <w:rPr>
+          <w:rFonts w:asciiTheme="majorBidi" w:hAnsiTheme="majorBidi" w:cstheme="majorBidi"/>
+          <w:color w:val="2D3B45"/>
+          <w:sz w:val="24"/>
+          <w:szCs w:val="24"/>
+          <w:shd w:val="clear" w:color="auto" w:fill="FFFFFF"/>
+        </w:rPr>
+        <w:t>re native Python commands</w:t>
+      </w:r>
+      <w:r>
+        <w:rPr>
+          <w:rFonts w:asciiTheme="majorBidi" w:hAnsiTheme="majorBidi" w:cstheme="majorBidi"/>
+          <w:color w:val="2D3B45"/>
+          <w:sz w:val="24"/>
+          <w:szCs w:val="24"/>
+          <w:shd w:val="clear" w:color="auto" w:fill="FFFFFF"/>
+        </w:rPr>
+        <w:t xml:space="preserve"> aimed at debussing the code by embedding these statements inside the code </w:t>
+      </w:r>
+      <w:r>
+        <w:rPr>
+          <w:rFonts w:asciiTheme="majorBidi" w:hAnsiTheme="majorBidi" w:cstheme="majorBidi"/>
+          <w:color w:val="2D3B45"/>
+          <w:sz w:val="24"/>
+          <w:szCs w:val="24"/>
+          <w:shd w:val="clear" w:color="auto" w:fill="FFFFFF"/>
+        </w:rPr>
+        <w:t>for debug purposes. They can automatically be stripped from the code using -O option or the environmental variable PYTHONOPTIMIZE=1.</w:t>
+      </w:r>
+    </w:p>
+    <w:p>
+      <w:pPr>
+        <w:spacing w:after="0" w:line="240" w:lineRule="auto"/>
+        <w:jc w:val="both"/>
+        <w:rPr>
+          <w:rFonts w:asciiTheme="majorBidi" w:hAnsiTheme="majorBidi" w:cstheme="majorBidi"/>
+          <w:color w:val="2D3B45"/>
+          <w:sz w:val="24"/>
+          <w:szCs w:val="24"/>
+          <w:shd w:val="clear" w:color="auto" w:fill="FFFFFF"/>
+        </w:rPr>
+      </w:pPr>
+      <w:r>
+        <w:rPr>
+          <w:rFonts w:asciiTheme="majorBidi" w:hAnsiTheme="majorBidi" w:cstheme="majorBidi"/>
+          <w:color w:val="2D3B45"/>
+          <w:sz w:val="24"/>
+          <w:szCs w:val="24"/>
+          <w:shd w:val="clear" w:color="auto" w:fill="FFFFFF"/>
+        </w:rPr>
+        <w:t xml:space="preserve">Another ad-hoc custom is the usage of </w:t>
+      </w:r>
+      <w:r>
+        <w:rPr>
+          <w:rFonts w:asciiTheme="majorBidi" w:hAnsiTheme="majorBidi" w:cstheme="majorBidi"/>
+          <w:color w:val="2D3B45"/>
+          <w:sz w:val="24"/>
+          <w:szCs w:val="24"/>
+          <w:shd w:val="clear" w:color="auto" w:fill="FFFFFF"/>
+        </w:rPr>
+        <w:t xml:space="preserve">“print” statements </w:t>
+      </w:r>
+      <w:r>
+        <w:rPr>
+          <w:rFonts w:asciiTheme="majorBidi" w:hAnsiTheme="majorBidi" w:cstheme="majorBidi"/>
+          <w:color w:val="2D3B45"/>
+          <w:sz w:val="24"/>
+          <w:szCs w:val="24"/>
+          <w:shd w:val="clear" w:color="auto" w:fill="FFFFFF"/>
+        </w:rPr>
+        <w:t>or stop</w:t>
+      </w:r>
+      <w:r>
+        <w:rPr>
+          <w:rFonts w:asciiTheme="majorBidi" w:hAnsiTheme="majorBidi" w:cstheme="majorBidi"/>
+          <w:color w:val="2D3B45"/>
+          <w:sz w:val="24"/>
+          <w:szCs w:val="24"/>
+          <w:shd w:val="clear" w:color="auto" w:fill="FFFFFF"/>
+        </w:rPr>
+        <w:t>ping</w:t>
+      </w:r>
+      <w:r>
+        <w:rPr>
+          <w:rFonts w:asciiTheme="majorBidi" w:hAnsiTheme="majorBidi" w:cstheme="majorBidi"/>
+          <w:color w:val="2D3B45"/>
+          <w:sz w:val="24"/>
+          <w:szCs w:val="24"/>
+          <w:shd w:val="clear" w:color="auto" w:fill="FFFFFF"/>
+        </w:rPr>
+        <w:t xml:space="preserve"> the execution of some parts of the code.</w:t>
+      </w:r>
+      <w:r>
+        <w:rPr>
+          <w:rFonts w:asciiTheme="majorBidi" w:hAnsiTheme="majorBidi" w:cstheme="majorBidi"/>
+          <w:color w:val="2D3B45"/>
+          <w:sz w:val="24"/>
+          <w:szCs w:val="24"/>
+          <w:shd w:val="clear" w:color="auto" w:fill="FFFFFF"/>
+        </w:rPr>
+        <w:t xml:space="preserve"> </w:t>
+      </w:r>
+      <w:r>
+        <w:rPr>
+          <w:rFonts w:asciiTheme="majorBidi" w:hAnsiTheme="majorBidi" w:cstheme="majorBidi"/>
+          <w:color w:val="2D3B45"/>
+          <w:sz w:val="24"/>
+          <w:szCs w:val="24"/>
+          <w:shd w:val="clear" w:color="auto" w:fill="FFFFFF"/>
+        </w:rPr>
+        <w:t xml:space="preserve">Such methodology disrupts </w:t>
+      </w:r>
+      <w:r>
+        <w:rPr>
+          <w:rFonts w:asciiTheme="majorBidi" w:hAnsiTheme="majorBidi" w:cstheme="majorBidi"/>
+          <w:color w:val="2D3B45"/>
+          <w:sz w:val="24"/>
+          <w:szCs w:val="24"/>
+          <w:shd w:val="clear" w:color="auto" w:fill="FFFFFF"/>
+        </w:rPr>
+        <w:t>the code and may have dramatic side-effects like forgetting some unwanted print statements, forgetting to reenable some parts of the code</w:t>
+      </w:r>
+      <w:r>
+        <w:rPr>
+          <w:rFonts w:asciiTheme="majorBidi" w:hAnsiTheme="majorBidi" w:cstheme="majorBidi"/>
+          <w:color w:val="2D3B45"/>
+          <w:sz w:val="24"/>
+          <w:szCs w:val="24"/>
+          <w:shd w:val="clear" w:color="auto" w:fill="FFFFFF"/>
+        </w:rPr>
+        <w:t>, or deleting by mistake some code.</w:t>
+      </w:r>
+    </w:p>
+    <w:p>
+      <w:pPr>
+        <w:spacing w:after="0" w:line="240" w:lineRule="auto"/>
+        <w:jc w:val="both"/>
+        <w:rPr>
+          <w:rFonts w:asciiTheme="majorBidi" w:hAnsiTheme="majorBidi" w:cstheme="majorBidi"/>
+          <w:color w:val="2D3B45"/>
+          <w:sz w:val="24"/>
+          <w:szCs w:val="24"/>
+          <w:shd w:val="clear" w:color="auto" w:fill="FFFFFF"/>
+        </w:rPr>
+      </w:pPr>
+    </w:p>
+    <w:p>
+      <w:pPr>
+        <w:spacing w:after="0" w:line="240" w:lineRule="auto"/>
+        <w:jc w:val="both"/>
+        <w:rPr>
+          <w:rFonts w:asciiTheme="majorBidi" w:hAnsiTheme="majorBidi" w:cstheme="majorBidi"/>
+          <w:color w:val="2D3B45"/>
+          <w:sz w:val="24"/>
+          <w:szCs w:val="24"/>
+          <w:shd w:val="clear" w:color="auto" w:fill="FFFFFF"/>
+        </w:rPr>
+      </w:pPr>
+      <w:r>
+        <w:rPr>
+          <w:rFonts w:asciiTheme="majorBidi" w:hAnsiTheme="majorBidi" w:cstheme="majorBidi"/>
+          <w:color w:val="2D3B45"/>
+          <w:sz w:val="24"/>
+          <w:szCs w:val="24"/>
+          <w:shd w:val="clear" w:color="auto" w:fill="FFFFFF"/>
+        </w:rPr>
         <w:t xml:space="preserve">Debuggers are tools which allow and help debugging a program. </w:t>
       </w:r>
       <w:r>
@@ -1682,29 +1852,7 @@
           <w:szCs w:val="24"/>
           <w:shd w:val="clear" w:color="auto" w:fill="FFFFFF"/>
         </w:rPr>
-        <w:t xml:space="preserve">requiring </w:t>
-      </w:r>
-      <w:proofErr w:type="spellStart"/>
-      <w:r>
-        <w:rPr>
-          <w:rFonts w:asciiTheme="majorBidi" w:hAnsiTheme="majorBidi" w:cstheme="majorBidi"/>
-          <w:color w:val="2D3B45"/>
-          <w:sz w:val="24"/>
-          <w:szCs w:val="24"/>
-          <w:shd w:val="clear" w:color="auto" w:fill="FFFFFF"/>
-        </w:rPr>
-        <w:t>the</w:t>
-      </w:r>
-      <w:proofErr w:type="spellEnd"/>
-      <w:r>
-        <w:rPr>
-          <w:rFonts w:asciiTheme="majorBidi" w:hAnsiTheme="majorBidi" w:cstheme="majorBidi"/>
-          <w:color w:val="2D3B45"/>
-          <w:sz w:val="24"/>
-          <w:szCs w:val="24"/>
-          <w:shd w:val="clear" w:color="auto" w:fill="FFFFFF"/>
-        </w:rPr>
-        <w:t xml:space="preserve"> coder to enter</w:t>
+        <w:t>requiring the coder to enter</w:t>
       </w:r>
       <w:r>
         <w:rPr>
@@ -2996,6 +3144,7 @@
           <w:szCs w:val="24"/>
           <w:shd w:val="clear" w:color="auto" w:fill="FFFFFF"/>
         </w:rPr>
+        <w:lastRenderedPageBreak/>
         <w:t>The single leading underscore in front of any identifier (constant, function, class, variable) means the object is intended to be private</w:t>
       </w:r>
       <w:r>
@@ -4693,6 +4842,7 @@
           <w:lang w:bidi="he-IL"/>
           <w14:ligatures w14:val="none"/>
         </w:rPr>
+        <w:lastRenderedPageBreak/>
         <w:t xml:space="preserve">  </w:t>
       </w:r>
       <w:r>
@@ -5228,15 +5378,19 @@
         <w:jc w:val="both"/>
         <w:rPr>
           <w:rFonts w:asciiTheme="majorBidi" w:hAnsiTheme="majorBidi" w:cstheme="majorBidi"/>
-          <w:color w:val="2D3B45"/>
-          <w:sz w:val="24"/>
-          <w:szCs w:val="24"/>
-          <w:shd w:val="clear" w:color="auto" w:fill="FFFFFF"/>
-        </w:rPr>
-      </w:pPr>
-      <w:r>
-        <w:rPr>
-          <w:rFonts w:asciiTheme="majorBidi" w:hAnsiTheme="majorBidi" w:cstheme="majorBidi"/>
+          <w:b/>
+          <w:bCs/>
+          <w:color w:val="2D3B45"/>
+          <w:sz w:val="24"/>
+          <w:szCs w:val="24"/>
+          <w:shd w:val="clear" w:color="auto" w:fill="FFFFFF"/>
+        </w:rPr>
+      </w:pPr>
+      <w:r>
+        <w:rPr>
+          <w:rFonts w:asciiTheme="majorBidi" w:hAnsiTheme="majorBidi" w:cstheme="majorBidi"/>
+          <w:b/>
+          <w:bCs/>
           <w:color w:val="2D3B45"/>
           <w:sz w:val="24"/>
           <w:szCs w:val="24"/>
@@ -5248,6 +5402,8 @@
         <w:rPr>
           <w:rStyle w:val="Strong"/>
           <w:rFonts w:asciiTheme="majorBidi" w:hAnsiTheme="majorBidi" w:cstheme="majorBidi"/>
+          <w:b w:val="0"/>
+          <w:bCs w:val="0"/>
           <w:color w:val="2D3B45"/>
           <w:sz w:val="24"/>
           <w:szCs w:val="24"/>
@@ -5258,6 +5414,8 @@
       <w:r>
         <w:rPr>
           <w:rFonts w:asciiTheme="majorBidi" w:hAnsiTheme="majorBidi" w:cstheme="majorBidi"/>
+          <w:b/>
+          <w:bCs/>
           <w:color w:val="2D3B45"/>
           <w:sz w:val="24"/>
           <w:szCs w:val="24"/>
@@ -5269,6 +5427,8 @@
         <w:rPr>
           <w:rStyle w:val="Strong"/>
           <w:rFonts w:asciiTheme="majorBidi" w:hAnsiTheme="majorBidi" w:cstheme="majorBidi"/>
+          <w:b w:val="0"/>
+          <w:bCs w:val="0"/>
           <w:color w:val="2D3B45"/>
           <w:sz w:val="24"/>
           <w:szCs w:val="24"/>
@@ -5279,6 +5439,8 @@
       <w:r>
         <w:rPr>
           <w:rFonts w:asciiTheme="majorBidi" w:hAnsiTheme="majorBidi" w:cstheme="majorBidi"/>
+          <w:b/>
+          <w:bCs/>
           <w:color w:val="2D3B45"/>
           <w:sz w:val="24"/>
           <w:szCs w:val="24"/>
@@ -5579,15 +5741,19 @@
         <w:jc w:val="both"/>
         <w:rPr>
           <w:rFonts w:asciiTheme="majorBidi" w:hAnsiTheme="majorBidi" w:cstheme="majorBidi"/>
-          <w:color w:val="2D3B45"/>
-          <w:sz w:val="24"/>
-          <w:szCs w:val="24"/>
-          <w:shd w:val="clear" w:color="auto" w:fill="FFFFFF"/>
-        </w:rPr>
-      </w:pPr>
-      <w:r>
-        <w:rPr>
-          <w:rFonts w:asciiTheme="majorBidi" w:hAnsiTheme="majorBidi" w:cstheme="majorBidi"/>
+          <w:b/>
+          <w:bCs/>
+          <w:color w:val="2D3B45"/>
+          <w:sz w:val="24"/>
+          <w:szCs w:val="24"/>
+          <w:shd w:val="clear" w:color="auto" w:fill="FFFFFF"/>
+        </w:rPr>
+      </w:pPr>
+      <w:r>
+        <w:rPr>
+          <w:rFonts w:asciiTheme="majorBidi" w:hAnsiTheme="majorBidi" w:cstheme="majorBidi"/>
+          <w:b/>
+          <w:bCs/>
           <w:color w:val="2D3B45"/>
           <w:sz w:val="24"/>
           <w:szCs w:val="24"/>
@@ -5599,6 +5765,8 @@
         <w:rPr>
           <w:rStyle w:val="Strong"/>
           <w:rFonts w:asciiTheme="majorBidi" w:hAnsiTheme="majorBidi" w:cstheme="majorBidi"/>
+          <w:b w:val="0"/>
+          <w:bCs w:val="0"/>
           <w:color w:val="2D3B45"/>
           <w:sz w:val="24"/>
           <w:szCs w:val="24"/>
@@ -5609,6 +5777,8 @@
       <w:r>
         <w:rPr>
           <w:rFonts w:asciiTheme="majorBidi" w:hAnsiTheme="majorBidi" w:cstheme="majorBidi"/>
+          <w:b/>
+          <w:bCs/>
           <w:color w:val="2D3B45"/>
           <w:sz w:val="24"/>
           <w:szCs w:val="24"/>
@@ -6052,7 +6222,18 @@
           <w:szCs w:val="24"/>
           <w:shd w:val="clear" w:color="auto" w:fill="FFFFFF"/>
         </w:rPr>
-        <w:t xml:space="preserve"> (except for standardized setters and getters using specific decorators).</w:t>
+        <w:t xml:space="preserve"> (except for standardized setters </w:t>
+      </w:r>
+      <w:r>
+        <w:rPr>
+          <w:rFonts w:asciiTheme="majorBidi" w:hAnsiTheme="majorBidi" w:cstheme="majorBidi"/>
+          <w:color w:val="2D3B45"/>
+          <w:sz w:val="24"/>
+          <w:szCs w:val="24"/>
+          <w:shd w:val="clear" w:color="auto" w:fill="FFFFFF"/>
+        </w:rPr>
+        <w:lastRenderedPageBreak/>
+        <w:t>and getters using specific decorators).</w:t>
       </w:r>
       <w:r>
         <w:rPr>
@@ -6450,7 +6631,6 @@
           <w:lang w:bidi="he-IL"/>
           <w14:ligatures w14:val="none"/>
         </w:rPr>
-        <w:lastRenderedPageBreak/>
         <w:t xml:space="preserve">    </w:t>
       </w:r>
       <w:r>
@@ -7157,15 +7337,19 @@
         <w:jc w:val="both"/>
         <w:rPr>
           <w:rFonts w:asciiTheme="majorBidi" w:hAnsiTheme="majorBidi" w:cstheme="majorBidi"/>
-          <w:color w:val="2D3B45"/>
-          <w:sz w:val="24"/>
-          <w:szCs w:val="24"/>
-          <w:shd w:val="clear" w:color="auto" w:fill="FFFFFF"/>
-        </w:rPr>
-      </w:pPr>
-      <w:r>
-        <w:rPr>
-          <w:rFonts w:asciiTheme="majorBidi" w:hAnsiTheme="majorBidi" w:cstheme="majorBidi"/>
+          <w:b/>
+          <w:bCs/>
+          <w:color w:val="2D3B45"/>
+          <w:sz w:val="24"/>
+          <w:szCs w:val="24"/>
+          <w:shd w:val="clear" w:color="auto" w:fill="FFFFFF"/>
+        </w:rPr>
+      </w:pPr>
+      <w:r>
+        <w:rPr>
+          <w:rFonts w:asciiTheme="majorBidi" w:hAnsiTheme="majorBidi" w:cstheme="majorBidi"/>
+          <w:b/>
+          <w:bCs/>
           <w:color w:val="2D3B45"/>
           <w:sz w:val="24"/>
           <w:szCs w:val="24"/>
@@ -7177,6 +7361,8 @@
         <w:rPr>
           <w:rStyle w:val="Strong"/>
           <w:rFonts w:asciiTheme="majorBidi" w:hAnsiTheme="majorBidi" w:cstheme="majorBidi"/>
+          <w:b w:val="0"/>
+          <w:bCs w:val="0"/>
           <w:color w:val="2D3B45"/>
           <w:sz w:val="24"/>
           <w:szCs w:val="24"/>
@@ -7187,6 +7373,8 @@
       <w:r>
         <w:rPr>
           <w:rFonts w:asciiTheme="majorBidi" w:hAnsiTheme="majorBidi" w:cstheme="majorBidi"/>
+          <w:b/>
+          <w:bCs/>
           <w:color w:val="2D3B45"/>
           <w:sz w:val="24"/>
           <w:szCs w:val="24"/>
@@ -8460,6 +8648,7 @@
           <w:lang w:bidi="he-IL"/>
           <w14:ligatures w14:val="none"/>
         </w:rPr>
+        <w:lastRenderedPageBreak/>
         <w:t xml:space="preserve">  </w:t>
       </w:r>
       <w:r>
@@ -9383,7 +9572,6 @@
           <w:lang w:bidi="he-IL"/>
           <w14:ligatures w14:val="none"/>
         </w:rPr>
-        <w:lastRenderedPageBreak/>
         <w:t xml:space="preserve">    </w:t>
       </w:r>
       <w:r>
@@ -9568,15 +9756,19 @@
         <w:jc w:val="both"/>
         <w:rPr>
           <w:rFonts w:asciiTheme="majorBidi" w:hAnsiTheme="majorBidi" w:cstheme="majorBidi"/>
-          <w:color w:val="2D3B45"/>
-          <w:sz w:val="24"/>
-          <w:szCs w:val="24"/>
-          <w:shd w:val="clear" w:color="auto" w:fill="FFFFFF"/>
-        </w:rPr>
-      </w:pPr>
-      <w:r>
-        <w:rPr>
-          <w:rFonts w:asciiTheme="majorBidi" w:hAnsiTheme="majorBidi" w:cstheme="majorBidi"/>
+          <w:b/>
+          <w:bCs/>
+          <w:color w:val="2D3B45"/>
+          <w:sz w:val="24"/>
+          <w:szCs w:val="24"/>
+          <w:shd w:val="clear" w:color="auto" w:fill="FFFFFF"/>
+        </w:rPr>
+      </w:pPr>
+      <w:r>
+        <w:rPr>
+          <w:rFonts w:asciiTheme="majorBidi" w:hAnsiTheme="majorBidi" w:cstheme="majorBidi"/>
+          <w:b/>
+          <w:bCs/>
           <w:color w:val="2D3B45"/>
           <w:sz w:val="24"/>
           <w:szCs w:val="24"/>
@@ -9588,6 +9780,8 @@
         <w:rPr>
           <w:rStyle w:val="Strong"/>
           <w:rFonts w:asciiTheme="majorBidi" w:hAnsiTheme="majorBidi" w:cstheme="majorBidi"/>
+          <w:b w:val="0"/>
+          <w:bCs w:val="0"/>
           <w:color w:val="2D3B45"/>
           <w:sz w:val="24"/>
           <w:szCs w:val="24"/>
@@ -9598,6 +9792,8 @@
       <w:r>
         <w:rPr>
           <w:rFonts w:asciiTheme="majorBidi" w:hAnsiTheme="majorBidi" w:cstheme="majorBidi"/>
+          <w:b/>
+          <w:bCs/>
           <w:color w:val="2D3B45"/>
           <w:sz w:val="24"/>
           <w:szCs w:val="24"/>
@@ -9609,6 +9805,8 @@
         <w:rPr>
           <w:rStyle w:val="Strong"/>
           <w:rFonts w:asciiTheme="majorBidi" w:hAnsiTheme="majorBidi" w:cstheme="majorBidi"/>
+          <w:b w:val="0"/>
+          <w:bCs w:val="0"/>
           <w:color w:val="2D3B45"/>
           <w:sz w:val="24"/>
           <w:szCs w:val="24"/>
@@ -9619,6 +9817,8 @@
       <w:r>
         <w:rPr>
           <w:rFonts w:asciiTheme="majorBidi" w:hAnsiTheme="majorBidi" w:cstheme="majorBidi"/>
+          <w:b/>
+          <w:bCs/>
           <w:color w:val="2D3B45"/>
           <w:sz w:val="24"/>
           <w:szCs w:val="24"/>
@@ -10552,6 +10752,7 @@
           <w:szCs w:val="24"/>
           <w:shd w:val="clear" w:color="auto" w:fill="FFFFFF"/>
         </w:rPr>
+        <w:lastRenderedPageBreak/>
         <w:t>“meta language”, which may be confusing in the rise of “Machine Learning”</w:t>
       </w:r>
       <w:r>
@@ -10800,17 +11001,7 @@
           <w:szCs w:val="24"/>
           <w:shd w:val="clear" w:color="auto" w:fill="FFFFFF"/>
         </w:rPr>
-        <w:t>A few major Python keywords related to</w:t>
-      </w:r>
-      <w:r>
-        <w:rPr>
-          <w:rFonts w:asciiTheme="majorBidi" w:hAnsiTheme="majorBidi" w:cstheme="majorBidi"/>
-          <w:color w:val="2D3B45"/>
-          <w:sz w:val="24"/>
-          <w:szCs w:val="24"/>
-          <w:shd w:val="clear" w:color="auto" w:fill="FFFFFF"/>
-        </w:rPr>
-        <w:t xml:space="preserve"> imperative programming are “</w:t>
+        <w:t>A few major Python keywords related to imperative programming are “</w:t>
       </w:r>
       <w:r>
         <w:rPr>
@@ -10898,7 +11089,6 @@
           <w:szCs w:val="24"/>
           <w:shd w:val="clear" w:color="auto" w:fill="FFFFFF"/>
         </w:rPr>
-        <w:lastRenderedPageBreak/>
         <w:t xml:space="preserve">We can notice that “def” is used as part of these 3 programming styles to implement </w:t>
       </w:r>
       <w:r>
@@ -12133,15 +12323,19 @@
         <w:jc w:val="both"/>
         <w:rPr>
           <w:rFonts w:asciiTheme="majorBidi" w:hAnsiTheme="majorBidi" w:cstheme="majorBidi"/>
-          <w:color w:val="2D3B45"/>
-          <w:sz w:val="24"/>
-          <w:szCs w:val="24"/>
-          <w:shd w:val="clear" w:color="auto" w:fill="FFFFFF"/>
-        </w:rPr>
-      </w:pPr>
-      <w:r>
-        <w:rPr>
-          <w:rFonts w:asciiTheme="majorBidi" w:hAnsiTheme="majorBidi" w:cstheme="majorBidi"/>
+          <w:b/>
+          <w:bCs/>
+          <w:color w:val="2D3B45"/>
+          <w:sz w:val="24"/>
+          <w:szCs w:val="24"/>
+          <w:shd w:val="clear" w:color="auto" w:fill="FFFFFF"/>
+        </w:rPr>
+      </w:pPr>
+      <w:r>
+        <w:rPr>
+          <w:rFonts w:asciiTheme="majorBidi" w:hAnsiTheme="majorBidi" w:cstheme="majorBidi"/>
+          <w:b/>
+          <w:bCs/>
           <w:color w:val="2D3B45"/>
           <w:sz w:val="24"/>
           <w:szCs w:val="24"/>
@@ -13310,7 +13504,6 @@
           <w:lang w:bidi="he-IL"/>
           <w14:ligatures w14:val="none"/>
         </w:rPr>
-        <w:lastRenderedPageBreak/>
         <w:t xml:space="preserve">    </w:t>
       </w:r>
       <w:r>
@@ -15106,6 +15299,7 @@
           <w:szCs w:val="24"/>
           <w:shd w:val="clear" w:color="auto" w:fill="FFFFFF"/>
         </w:rPr>
+        <w:lastRenderedPageBreak/>
         <w:t>Both statements refer to the way</w:t>
       </w:r>
       <w:r>
@@ -15324,7 +15518,6 @@
           <w:lang w:bidi="he-IL"/>
           <w14:ligatures w14:val="none"/>
         </w:rPr>
-        <w:lastRenderedPageBreak/>
         <w:t>def</w:t>
       </w:r>
       <w:r>
@@ -17077,15 +17270,19 @@
         <w:jc w:val="both"/>
         <w:rPr>
           <w:rFonts w:asciiTheme="majorBidi" w:hAnsiTheme="majorBidi" w:cstheme="majorBidi"/>
-          <w:color w:val="2D3B45"/>
-          <w:sz w:val="24"/>
-          <w:szCs w:val="24"/>
-          <w:shd w:val="clear" w:color="auto" w:fill="FFFFFF"/>
-        </w:rPr>
-      </w:pPr>
-      <w:r>
-        <w:rPr>
-          <w:rFonts w:asciiTheme="majorBidi" w:hAnsiTheme="majorBidi" w:cstheme="majorBidi"/>
+          <w:b/>
+          <w:bCs/>
+          <w:color w:val="2D3B45"/>
+          <w:sz w:val="24"/>
+          <w:szCs w:val="24"/>
+          <w:shd w:val="clear" w:color="auto" w:fill="FFFFFF"/>
+        </w:rPr>
+      </w:pPr>
+      <w:r>
+        <w:rPr>
+          <w:rFonts w:asciiTheme="majorBidi" w:hAnsiTheme="majorBidi" w:cstheme="majorBidi"/>
+          <w:b/>
+          <w:bCs/>
           <w:color w:val="2D3B45"/>
           <w:sz w:val="24"/>
           <w:szCs w:val="24"/>
@@ -17097,6 +17294,8 @@
         <w:rPr>
           <w:rStyle w:val="Strong"/>
           <w:rFonts w:asciiTheme="majorBidi" w:hAnsiTheme="majorBidi" w:cstheme="majorBidi"/>
+          <w:b w:val="0"/>
+          <w:bCs w:val="0"/>
           <w:color w:val="2D3B45"/>
           <w:sz w:val="24"/>
           <w:szCs w:val="24"/>
@@ -17107,6 +17306,8 @@
       <w:r>
         <w:rPr>
           <w:rFonts w:asciiTheme="majorBidi" w:hAnsiTheme="majorBidi" w:cstheme="majorBidi"/>
+          <w:b/>
+          <w:bCs/>
           <w:color w:val="2D3B45"/>
           <w:sz w:val="24"/>
           <w:szCs w:val="24"/>
@@ -17330,6 +17531,7 @@
           <w:lang w:bidi="he-IL"/>
           <w14:ligatures w14:val="none"/>
         </w:rPr>
+        <w:lastRenderedPageBreak/>
         <w:t>f</w:t>
       </w:r>
       <w:r>
@@ -17832,17 +18034,7 @@
           <w:szCs w:val="21"/>
           <w:shd w:val="clear" w:color="auto" w:fill="FFFFFF"/>
         </w:rPr>
-        <w:t xml:space="preserve">&gt;&gt;&gt; </w:t>
-      </w:r>
-      <w:r>
-        <w:rPr>
-          <w:rFonts w:ascii="Courier New" w:hAnsi="Courier New" w:cs="Courier New"/>
-          <w:color w:val="212121"/>
-          <w:sz w:val="21"/>
-          <w:szCs w:val="21"/>
-          <w:shd w:val="clear" w:color="auto" w:fill="FFFFFF"/>
-        </w:rPr>
-        <w:t>0.1 BTC = 0.10000000</w:t>
+        <w:t>&gt;&gt;&gt; 0.1 BTC = 0.10000000</w:t>
       </w:r>
       <w:r>
         <w:rPr>
@@ -18379,27 +18571,16 @@
         <w:outlineLvl w:val="2"/>
         <w:rPr>
           <w:rFonts w:asciiTheme="majorBidi" w:eastAsia="Times New Roman" w:hAnsiTheme="majorBidi" w:cstheme="majorBidi"/>
-          <w:color w:val="2D3B45"/>
-          <w:kern w:val="0"/>
-          <w:sz w:val="24"/>
-          <w:szCs w:val="24"/>
-          <w:lang w:bidi="he-IL"/>
-          <w14:ligatures w14:val="none"/>
-        </w:rPr>
-      </w:pPr>
-      <w:r>
-        <w:rPr>
-          <w:rFonts w:asciiTheme="majorBidi" w:eastAsia="Times New Roman" w:hAnsiTheme="majorBidi" w:cstheme="majorBidi"/>
-          <w:color w:val="2D3B45"/>
-          <w:kern w:val="0"/>
-          <w:sz w:val="24"/>
-          <w:szCs w:val="24"/>
-          <w:lang w:bidi="he-IL"/>
-          <w14:ligatures w14:val="none"/>
-        </w:rPr>
-        <w:t>Explain </w:t>
-      </w:r>
-      <w:proofErr w:type="gramStart"/>
+          <w:b/>
+          <w:bCs/>
+          <w:color w:val="2D3B45"/>
+          <w:kern w:val="0"/>
+          <w:sz w:val="24"/>
+          <w:szCs w:val="24"/>
+          <w:lang w:bidi="he-IL"/>
+          <w14:ligatures w14:val="none"/>
+        </w:rPr>
+      </w:pPr>
       <w:r>
         <w:rPr>
           <w:rFonts w:asciiTheme="majorBidi" w:eastAsia="Times New Roman" w:hAnsiTheme="majorBidi" w:cstheme="majorBidi"/>
@@ -18412,9 +18593,9 @@
           <w:lang w:bidi="he-IL"/>
           <w14:ligatures w14:val="none"/>
         </w:rPr>
-        <w:t>map(</w:t>
-      </w:r>
-      <w:proofErr w:type="gramEnd"/>
+        <w:t>Explain </w:t>
+      </w:r>
+      <w:proofErr w:type="gramStart"/>
       <w:r>
         <w:rPr>
           <w:rFonts w:asciiTheme="majorBidi" w:eastAsia="Times New Roman" w:hAnsiTheme="majorBidi" w:cstheme="majorBidi"/>
@@ -18427,20 +18608,9 @@
           <w:lang w:bidi="he-IL"/>
           <w14:ligatures w14:val="none"/>
         </w:rPr>
-        <w:t>)</w:t>
-      </w:r>
-      <w:r>
-        <w:rPr>
-          <w:rFonts w:asciiTheme="majorBidi" w:eastAsia="Times New Roman" w:hAnsiTheme="majorBidi" w:cstheme="majorBidi"/>
-          <w:color w:val="2D3B45"/>
-          <w:kern w:val="0"/>
-          <w:sz w:val="24"/>
-          <w:szCs w:val="24"/>
-          <w:lang w:bidi="he-IL"/>
-          <w14:ligatures w14:val="none"/>
-        </w:rPr>
-        <w:t>, </w:t>
-      </w:r>
+        <w:t>map(</w:t>
+      </w:r>
+      <w:proofErr w:type="gramEnd"/>
       <w:r>
         <w:rPr>
           <w:rFonts w:asciiTheme="majorBidi" w:eastAsia="Times New Roman" w:hAnsiTheme="majorBidi" w:cstheme="majorBidi"/>
@@ -18453,45 +18623,7 @@
           <w:lang w:bidi="he-IL"/>
           <w14:ligatures w14:val="none"/>
         </w:rPr>
-        <w:t>filter()</w:t>
-      </w:r>
-      <w:r>
-        <w:rPr>
-          <w:rFonts w:asciiTheme="majorBidi" w:eastAsia="Times New Roman" w:hAnsiTheme="majorBidi" w:cstheme="majorBidi"/>
-          <w:color w:val="2D3B45"/>
-          <w:kern w:val="0"/>
-          <w:sz w:val="24"/>
-          <w:szCs w:val="24"/>
-          <w:lang w:bidi="he-IL"/>
-          <w14:ligatures w14:val="none"/>
-        </w:rPr>
-        <w:t>, and </w:t>
-      </w:r>
-      <w:r>
-        <w:rPr>
-          <w:rFonts w:asciiTheme="majorBidi" w:eastAsia="Times New Roman" w:hAnsiTheme="majorBidi" w:cstheme="majorBidi"/>
-          <w:b/>
-          <w:bCs/>
-          <w:color w:val="2D3B45"/>
-          <w:kern w:val="0"/>
-          <w:sz w:val="24"/>
-          <w:szCs w:val="24"/>
-          <w:lang w:bidi="he-IL"/>
-          <w14:ligatures w14:val="none"/>
-        </w:rPr>
-        <w:t>reduce()</w:t>
-      </w:r>
-      <w:r>
-        <w:rPr>
-          <w:rFonts w:asciiTheme="majorBidi" w:eastAsia="Times New Roman" w:hAnsiTheme="majorBidi" w:cstheme="majorBidi"/>
-          <w:color w:val="2D3B45"/>
-          <w:kern w:val="0"/>
-          <w:sz w:val="24"/>
-          <w:szCs w:val="24"/>
-          <w:lang w:bidi="he-IL"/>
-          <w14:ligatures w14:val="none"/>
-        </w:rPr>
-        <w:t> in Python with Examples.</w:t>
+        <w:t>), filter(), and reduce() in Python with Examples.</w:t>
       </w:r>
     </w:p>
     <w:p>
@@ -19465,6 +19597,7 @@
           <w:lang w:bidi="he-IL"/>
           <w14:ligatures w14:val="none"/>
         </w:rPr>
+        <w:lastRenderedPageBreak/>
         <w:t>Notice the Python operator “sum” was not used here to highlight the nature of the iterator “map”</w:t>
       </w:r>
       <w:r>

</xml_diff>